<commit_message>
classification added + added some things to readme
</commit_message>
<xml_diff>
--- a/README.docx
+++ b/README.docx
@@ -594,7 +594,7 @@
           <w:lang w:val="el-GR"/>
         </w:rPr>
       </w:pPr>
-      <w:bookmarkStart w:id="0" w:name="_Toc451725727"/>
+      <w:bookmarkStart w:id="0" w:name="_Toc451728776"/>
       <w:r>
         <w:rPr>
           <w:b/>
@@ -635,6 +635,7 @@
             <w:pStyle w:val="TOC1"/>
             <w:rPr>
               <w:rFonts w:eastAsiaTheme="minorEastAsia"/>
+              <w:b w:val="0"/>
               <w:lang w:val="el-GR" w:eastAsia="el-GR"/>
             </w:rPr>
           </w:pPr>
@@ -647,7 +648,7 @@
           <w:r>
             <w:fldChar w:fldCharType="separate"/>
           </w:r>
-          <w:hyperlink w:anchor="_Toc451725727" w:history="1">
+          <w:hyperlink w:anchor="_Toc451728776" w:history="1">
             <w:r>
               <w:rPr>
                 <w:rStyle w:val="Hyperlink"/>
@@ -671,7 +672,7 @@
               <w:rPr>
                 <w:webHidden/>
               </w:rPr>
-              <w:instrText xml:space="preserve"> PAGEREF _Toc451725727 \h </w:instrText>
+              <w:instrText xml:space="preserve"> PAGEREF _Toc451728776 \h </w:instrText>
             </w:r>
             <w:r>
               <w:rPr>
@@ -703,13 +704,21 @@
             <w:pStyle w:val="TOC1"/>
             <w:rPr>
               <w:rFonts w:eastAsiaTheme="minorEastAsia"/>
+              <w:b w:val="0"/>
               <w:lang w:val="el-GR" w:eastAsia="el-GR"/>
             </w:rPr>
           </w:pPr>
-          <w:hyperlink w:anchor="_Toc451725728" w:history="1">
+          <w:hyperlink w:anchor="_Toc451728777" w:history="1">
             <w:r>
               <w:rPr>
                 <w:rStyle w:val="Hyperlink"/>
+                <w:lang w:val="el-GR"/>
+              </w:rPr>
+              <w:t xml:space="preserve">Δημιουργία </w:t>
+            </w:r>
+            <w:r>
+              <w:rPr>
+                <w:rStyle w:val="Hyperlink"/>
               </w:rPr>
               <w:t>WordCloud</w:t>
             </w:r>
@@ -729,7 +738,7 @@
               <w:rPr>
                 <w:webHidden/>
               </w:rPr>
-              <w:instrText xml:space="preserve"> PAGEREF _Toc451725728 \h </w:instrText>
+              <w:instrText xml:space="preserve"> PAGEREF _Toc451728777 \h </w:instrText>
             </w:r>
             <w:r>
               <w:rPr>
@@ -763,10 +772,12 @@
               <w:tab w:val="right" w:leader="dot" w:pos="8296"/>
             </w:tabs>
             <w:rPr>
+              <w:rFonts w:eastAsiaTheme="minorEastAsia"/>
               <w:noProof/>
+              <w:lang w:val="el-GR" w:eastAsia="el-GR"/>
             </w:rPr>
           </w:pPr>
-          <w:hyperlink w:anchor="_Toc451725729" w:history="1">
+          <w:hyperlink w:anchor="_Toc451728778" w:history="1">
             <w:r>
               <w:rPr>
                 <w:rStyle w:val="Hyperlink"/>
@@ -793,7 +804,7 @@
                 <w:noProof/>
                 <w:webHidden/>
               </w:rPr>
-              <w:instrText xml:space="preserve"> PAGEREF _Toc451725729 \h </w:instrText>
+              <w:instrText xml:space="preserve"> PAGEREF _Toc451728778 \h </w:instrText>
             </w:r>
             <w:r>
               <w:rPr>
@@ -814,6 +825,143 @@
                 <w:webHidden/>
               </w:rPr>
               <w:t>2</w:t>
+            </w:r>
+            <w:r>
+              <w:rPr>
+                <w:noProof/>
+                <w:webHidden/>
+              </w:rPr>
+              <w:fldChar w:fldCharType="end"/>
+            </w:r>
+          </w:hyperlink>
+        </w:p>
+        <w:p>
+          <w:pPr>
+            <w:pStyle w:val="TOC1"/>
+            <w:rPr>
+              <w:rFonts w:eastAsiaTheme="minorEastAsia"/>
+              <w:b w:val="0"/>
+              <w:lang w:val="el-GR" w:eastAsia="el-GR"/>
+            </w:rPr>
+          </w:pPr>
+          <w:hyperlink w:anchor="_Toc451728779" w:history="1">
+            <w:r>
+              <w:rPr>
+                <w:rStyle w:val="Hyperlink"/>
+                <w:lang w:val="el-GR"/>
+              </w:rPr>
+              <w:t xml:space="preserve">Υλοποίηση Συσταδοποίησης </w:t>
+            </w:r>
+            <w:r>
+              <w:rPr>
+                <w:rStyle w:val="Hyperlink"/>
+              </w:rPr>
+              <w:t>(Clustering)</w:t>
+            </w:r>
+            <w:r>
+              <w:rPr>
+                <w:webHidden/>
+              </w:rPr>
+              <w:tab/>
+            </w:r>
+            <w:r>
+              <w:rPr>
+                <w:webHidden/>
+              </w:rPr>
+              <w:fldChar w:fldCharType="begin"/>
+            </w:r>
+            <w:r>
+              <w:rPr>
+                <w:webHidden/>
+              </w:rPr>
+              <w:instrText xml:space="preserve"> PAGEREF _Toc451728779 \h </w:instrText>
+            </w:r>
+            <w:r>
+              <w:rPr>
+                <w:webHidden/>
+              </w:rPr>
+            </w:r>
+            <w:r>
+              <w:rPr>
+                <w:webHidden/>
+              </w:rPr>
+              <w:fldChar w:fldCharType="separate"/>
+            </w:r>
+            <w:r>
+              <w:rPr>
+                <w:webHidden/>
+              </w:rPr>
+              <w:t>3</w:t>
+            </w:r>
+            <w:r>
+              <w:rPr>
+                <w:webHidden/>
+              </w:rPr>
+              <w:fldChar w:fldCharType="end"/>
+            </w:r>
+          </w:hyperlink>
+        </w:p>
+        <w:p>
+          <w:pPr>
+            <w:pStyle w:val="TOC2"/>
+            <w:tabs>
+              <w:tab w:val="right" w:leader="dot" w:pos="8296"/>
+            </w:tabs>
+            <w:rPr>
+              <w:rFonts w:eastAsiaTheme="minorEastAsia"/>
+              <w:noProof/>
+              <w:lang w:val="el-GR" w:eastAsia="el-GR"/>
+            </w:rPr>
+          </w:pPr>
+          <w:hyperlink w:anchor="_Toc451728780" w:history="1">
+            <w:r>
+              <w:rPr>
+                <w:rStyle w:val="Hyperlink"/>
+                <w:noProof/>
+                <w:lang w:val="el-GR"/>
+              </w:rPr>
+              <w:t>Δομή Κώδικα (+ οδηγίες για εκτέλεση κώδικα)</w:t>
+            </w:r>
+            <w:r>
+              <w:rPr>
+                <w:noProof/>
+                <w:webHidden/>
+              </w:rPr>
+              <w:tab/>
+            </w:r>
+            <w:r>
+              <w:rPr>
+                <w:noProof/>
+                <w:webHidden/>
+              </w:rPr>
+              <w:fldChar w:fldCharType="begin"/>
+            </w:r>
+            <w:r>
+              <w:rPr>
+                <w:noProof/>
+                <w:webHidden/>
+              </w:rPr>
+              <w:instrText xml:space="preserve"> PAGEREF _Toc451728780 \h </w:instrText>
+            </w:r>
+            <w:r>
+              <w:rPr>
+                <w:noProof/>
+                <w:webHidden/>
+              </w:rPr>
+            </w:r>
+            <w:r>
+              <w:rPr>
+                <w:noProof/>
+                <w:webHidden/>
+              </w:rPr>
+              <w:fldChar w:fldCharType="separate"/>
+            </w:r>
+            <w:r>
+              <w:rPr>
+                <w:noProof/>
+                <w:webHidden/>
+              </w:rPr>
+              <w:t>3</w:t>
             </w:r>
             <w:r>
               <w:rPr>
@@ -849,19 +997,27 @@
         </w:rPr>
         <w:br w:type="page"/>
       </w:r>
+      <w:bookmarkStart w:id="1" w:name="_GoBack"/>
+      <w:bookmarkEnd w:id="1"/>
     </w:p>
     <w:p>
       <w:pPr>
         <w:pStyle w:val="Heading1"/>
         <w:jc w:val="center"/>
       </w:pPr>
-      <w:bookmarkStart w:id="1" w:name="_Toc451725728"/>
+      <w:bookmarkStart w:id="2" w:name="_Toc451728777"/>
+      <w:r>
+        <w:rPr>
+          <w:lang w:val="el-GR"/>
+        </w:rPr>
+        <w:lastRenderedPageBreak/>
+        <w:t xml:space="preserve">Δημιουργία </w:t>
+      </w:r>
       <w:proofErr w:type="spellStart"/>
       <w:r>
-        <w:lastRenderedPageBreak/>
         <w:t>WordCloud</w:t>
       </w:r>
-      <w:bookmarkEnd w:id="1"/>
+      <w:bookmarkEnd w:id="2"/>
       <w:proofErr w:type="spellEnd"/>
     </w:p>
     <w:p/>
@@ -870,8 +1026,8 @@
         <w:pStyle w:val="Heading2"/>
         <w:jc w:val="center"/>
       </w:pPr>
-      <w:bookmarkStart w:id="2" w:name="_Toc450761446"/>
-      <w:bookmarkStart w:id="3" w:name="_Toc451725729"/>
+      <w:bookmarkStart w:id="3" w:name="_Toc450761446"/>
+      <w:bookmarkStart w:id="4" w:name="_Toc451728778"/>
       <w:proofErr w:type="spellStart"/>
       <w:r>
         <w:t>Δομή</w:t>
@@ -920,8 +1076,8 @@
       <w:r>
         <w:t>α)</w:t>
       </w:r>
-      <w:bookmarkEnd w:id="2"/>
       <w:bookmarkEnd w:id="3"/>
+      <w:bookmarkEnd w:id="4"/>
     </w:p>
     <w:p/>
     <w:p>
@@ -1470,17 +1626,1296 @@
     </w:p>
     <w:p>
       <w:pPr>
+        <w:rPr>
+          <w:rFonts w:cs="Times New Roman"/>
+          <w:b/>
+          <w:sz w:val="24"/>
+          <w:szCs w:val="24"/>
+          <w:u w:val="single"/>
+          <w:lang w:val="el-GR"/>
+        </w:rPr>
+      </w:pPr>
+      <w:r>
+        <w:rPr>
+          <w:rFonts w:cs="Times New Roman"/>
+          <w:b/>
+          <w:sz w:val="24"/>
+          <w:szCs w:val="24"/>
+          <w:u w:val="single"/>
+          <w:lang w:val="el-GR"/>
+        </w:rPr>
+        <w:t>Οδηγίες για την εκτέλεση του προγράμματος</w:t>
+      </w:r>
+    </w:p>
+    <w:p>
+      <w:pPr>
+        <w:jc w:val="both"/>
+        <w:rPr>
+          <w:rFonts w:cs="Times New Roman"/>
+          <w:b/>
+          <w:sz w:val="24"/>
+          <w:szCs w:val="24"/>
+        </w:rPr>
+      </w:pPr>
+      <w:r>
+        <w:rPr>
+          <w:rFonts w:cs="Times New Roman"/>
+          <w:b/>
+          <w:sz w:val="24"/>
+          <w:szCs w:val="24"/>
+          <w:lang w:val="el-GR"/>
+        </w:rPr>
+        <w:t xml:space="preserve">Για την εκτέλεση στα μηχανήματα </w:t>
+      </w:r>
+      <w:proofErr w:type="spellStart"/>
+      <w:r>
+        <w:rPr>
+          <w:rFonts w:cs="Times New Roman"/>
+          <w:b/>
+          <w:sz w:val="24"/>
+          <w:szCs w:val="24"/>
+        </w:rPr>
+        <w:t>linux</w:t>
+      </w:r>
+      <w:proofErr w:type="spellEnd"/>
+      <w:r>
+        <w:rPr>
+          <w:rFonts w:cs="Times New Roman"/>
+          <w:b/>
+          <w:sz w:val="24"/>
+          <w:szCs w:val="24"/>
+          <w:lang w:val="el-GR"/>
+        </w:rPr>
+        <w:t xml:space="preserve"> της σχολής ο χρήστης τρέχει την εντολή </w:t>
+      </w:r>
+      <w:r>
+        <w:rPr>
+          <w:rFonts w:cs="Times New Roman"/>
+          <w:b/>
+          <w:sz w:val="24"/>
+          <w:szCs w:val="24"/>
+        </w:rPr>
+        <w:t>python</w:t>
+      </w:r>
+      <w:r>
+        <w:rPr>
+          <w:rFonts w:cs="Times New Roman"/>
+          <w:b/>
+          <w:sz w:val="24"/>
+          <w:szCs w:val="24"/>
+          <w:lang w:val="el-GR"/>
+        </w:rPr>
+        <w:t xml:space="preserve"> </w:t>
+      </w:r>
+      <w:r>
+        <w:rPr>
+          <w:rFonts w:cs="Times New Roman"/>
+          <w:b/>
+          <w:sz w:val="24"/>
+          <w:szCs w:val="24"/>
+        </w:rPr>
+        <w:t>data</w:t>
+      </w:r>
+      <w:r>
+        <w:rPr>
+          <w:rFonts w:cs="Times New Roman"/>
+          <w:b/>
+          <w:sz w:val="24"/>
+          <w:szCs w:val="24"/>
+          <w:lang w:val="el-GR"/>
+        </w:rPr>
+        <w:t>_</w:t>
+      </w:r>
+      <w:proofErr w:type="spellStart"/>
+      <w:r>
+        <w:rPr>
+          <w:rFonts w:cs="Times New Roman"/>
+          <w:b/>
+          <w:sz w:val="24"/>
+          <w:szCs w:val="24"/>
+        </w:rPr>
+        <w:t>wordcloud</w:t>
+      </w:r>
+      <w:proofErr w:type="spellEnd"/>
+      <w:r>
+        <w:rPr>
+          <w:rFonts w:cs="Times New Roman"/>
+          <w:b/>
+          <w:sz w:val="24"/>
+          <w:szCs w:val="24"/>
+          <w:lang w:val="el-GR"/>
+        </w:rPr>
+        <w:t>.</w:t>
+      </w:r>
+      <w:proofErr w:type="spellStart"/>
+      <w:r>
+        <w:rPr>
+          <w:rFonts w:cs="Times New Roman"/>
+          <w:b/>
+          <w:sz w:val="24"/>
+          <w:szCs w:val="24"/>
+        </w:rPr>
+        <w:t>py</w:t>
+      </w:r>
+      <w:proofErr w:type="spellEnd"/>
+      <w:r>
+        <w:rPr>
+          <w:rFonts w:cs="Times New Roman"/>
+          <w:b/>
+          <w:sz w:val="24"/>
+          <w:szCs w:val="24"/>
+          <w:lang w:val="el-GR"/>
+        </w:rPr>
+        <w:t xml:space="preserve"> </w:t>
+      </w:r>
+      <w:r>
+        <w:rPr>
+          <w:rFonts w:cs="Times New Roman"/>
+          <w:b/>
+          <w:sz w:val="24"/>
+          <w:szCs w:val="24"/>
+        </w:rPr>
+        <w:t>path</w:t>
+      </w:r>
+      <w:r>
+        <w:rPr>
+          <w:rFonts w:cs="Times New Roman"/>
+          <w:b/>
+          <w:sz w:val="24"/>
+          <w:szCs w:val="24"/>
+          <w:lang w:val="el-GR"/>
+        </w:rPr>
+        <w:t>_</w:t>
+      </w:r>
+      <w:r>
+        <w:rPr>
+          <w:rFonts w:cs="Times New Roman"/>
+          <w:b/>
+          <w:sz w:val="24"/>
+          <w:szCs w:val="24"/>
+        </w:rPr>
+        <w:t>to</w:t>
+      </w:r>
+      <w:r>
+        <w:rPr>
+          <w:rFonts w:cs="Times New Roman"/>
+          <w:b/>
+          <w:sz w:val="24"/>
+          <w:szCs w:val="24"/>
+          <w:lang w:val="el-GR"/>
+        </w:rPr>
+        <w:t>_</w:t>
+      </w:r>
+      <w:r>
+        <w:rPr>
+          <w:rFonts w:cs="Times New Roman"/>
+          <w:b/>
+          <w:sz w:val="24"/>
+          <w:szCs w:val="24"/>
+        </w:rPr>
+        <w:t>file</w:t>
+      </w:r>
+      <w:r>
+        <w:rPr>
+          <w:rFonts w:cs="Times New Roman"/>
+          <w:b/>
+          <w:sz w:val="24"/>
+          <w:szCs w:val="24"/>
+          <w:lang w:val="el-GR"/>
+        </w:rPr>
+        <w:t xml:space="preserve">. Ένα παράδειγμα χρήσης του είναι το ακόλουθο: </w:t>
+      </w:r>
+      <w:r>
+        <w:rPr>
+          <w:rFonts w:cs="Times New Roman"/>
+          <w:b/>
+          <w:sz w:val="24"/>
+          <w:szCs w:val="24"/>
+        </w:rPr>
+        <w:t>python</w:t>
+      </w:r>
+      <w:r>
+        <w:rPr>
+          <w:rFonts w:cs="Times New Roman"/>
+          <w:b/>
+          <w:sz w:val="24"/>
+          <w:szCs w:val="24"/>
+          <w:lang w:val="el-GR"/>
+        </w:rPr>
+        <w:t xml:space="preserve"> </w:t>
+      </w:r>
+      <w:r>
+        <w:rPr>
+          <w:rFonts w:cs="Times New Roman"/>
+          <w:b/>
+          <w:sz w:val="24"/>
+          <w:szCs w:val="24"/>
+        </w:rPr>
+        <w:t>data</w:t>
+      </w:r>
+      <w:r>
+        <w:rPr>
+          <w:rFonts w:cs="Times New Roman"/>
+          <w:b/>
+          <w:sz w:val="24"/>
+          <w:szCs w:val="24"/>
+          <w:lang w:val="el-GR"/>
+        </w:rPr>
+        <w:t>_</w:t>
+      </w:r>
+      <w:proofErr w:type="spellStart"/>
+      <w:r>
+        <w:rPr>
+          <w:rFonts w:cs="Times New Roman"/>
+          <w:b/>
+          <w:sz w:val="24"/>
+          <w:szCs w:val="24"/>
+        </w:rPr>
+        <w:t>wordcloud</w:t>
+      </w:r>
+      <w:proofErr w:type="spellEnd"/>
+      <w:r>
+        <w:rPr>
+          <w:rFonts w:cs="Times New Roman"/>
+          <w:b/>
+          <w:sz w:val="24"/>
+          <w:szCs w:val="24"/>
+          <w:lang w:val="el-GR"/>
+        </w:rPr>
+        <w:t>.</w:t>
+      </w:r>
+      <w:proofErr w:type="spellStart"/>
+      <w:r>
+        <w:rPr>
+          <w:rFonts w:cs="Times New Roman"/>
+          <w:b/>
+          <w:sz w:val="24"/>
+          <w:szCs w:val="24"/>
+        </w:rPr>
+        <w:t>py</w:t>
+      </w:r>
+      <w:proofErr w:type="spellEnd"/>
+      <w:r>
+        <w:rPr>
+          <w:rFonts w:cs="Times New Roman"/>
+          <w:b/>
+          <w:sz w:val="24"/>
+          <w:szCs w:val="24"/>
+          <w:lang w:val="el-GR"/>
+        </w:rPr>
+        <w:t xml:space="preserve"> </w:t>
+      </w:r>
+      <w:r>
+        <w:rPr>
+          <w:rFonts w:cs="Times New Roman"/>
+          <w:b/>
+          <w:sz w:val="24"/>
+          <w:szCs w:val="24"/>
+          <w:lang w:val="el-GR"/>
+        </w:rPr>
+        <w:t>./</w:t>
+      </w:r>
+      <w:proofErr w:type="gramStart"/>
+      <w:r>
+        <w:rPr>
+          <w:rFonts w:cs="Times New Roman"/>
+          <w:b/>
+          <w:sz w:val="24"/>
+          <w:szCs w:val="24"/>
+        </w:rPr>
+        <w:t>data</w:t>
+      </w:r>
+      <w:r>
+        <w:rPr>
+          <w:rFonts w:cs="Times New Roman"/>
+          <w:b/>
+          <w:sz w:val="24"/>
+          <w:szCs w:val="24"/>
+          <w:lang w:val="el-GR"/>
+        </w:rPr>
+        <w:t>/</w:t>
+      </w:r>
+      <w:r>
+        <w:rPr>
+          <w:rFonts w:cs="Times New Roman"/>
+          <w:b/>
+          <w:sz w:val="24"/>
+          <w:szCs w:val="24"/>
+        </w:rPr>
+        <w:t>train</w:t>
+      </w:r>
+      <w:r>
+        <w:rPr>
+          <w:rFonts w:cs="Times New Roman"/>
+          <w:b/>
+          <w:sz w:val="24"/>
+          <w:szCs w:val="24"/>
+          <w:lang w:val="el-GR"/>
+        </w:rPr>
+        <w:t>_</w:t>
+      </w:r>
+      <w:r>
+        <w:rPr>
+          <w:rFonts w:cs="Times New Roman"/>
+          <w:b/>
+          <w:sz w:val="24"/>
+          <w:szCs w:val="24"/>
+        </w:rPr>
+        <w:t>set</w:t>
+      </w:r>
+      <w:r>
+        <w:rPr>
+          <w:rFonts w:cs="Times New Roman"/>
+          <w:b/>
+          <w:sz w:val="24"/>
+          <w:szCs w:val="24"/>
+          <w:lang w:val="el-GR"/>
+        </w:rPr>
+        <w:t>.</w:t>
+      </w:r>
+      <w:r>
+        <w:rPr>
+          <w:rFonts w:cs="Times New Roman"/>
+          <w:b/>
+          <w:sz w:val="24"/>
+          <w:szCs w:val="24"/>
+        </w:rPr>
+        <w:t>csv</w:t>
+      </w:r>
+      <w:proofErr w:type="gramEnd"/>
+    </w:p>
+    <w:p>
+      <w:pPr>
+        <w:jc w:val="both"/>
+        <w:rPr>
+          <w:rFonts w:cs="Times New Roman"/>
+          <w:b/>
+          <w:sz w:val="24"/>
+          <w:szCs w:val="24"/>
+          <w:lang w:val="el-GR"/>
+        </w:rPr>
+      </w:pPr>
+      <w:r>
+        <w:rPr>
+          <w:rFonts w:cs="Times New Roman"/>
+          <w:b/>
+          <w:sz w:val="24"/>
+          <w:szCs w:val="24"/>
+          <w:lang w:val="el-GR"/>
+        </w:rPr>
+        <w:t xml:space="preserve">Αφού εκτελεστεί το πρόγραμμα, θα παραχθούν </w:t>
+      </w:r>
+      <w:r>
+        <w:rPr>
+          <w:rFonts w:cs="Times New Roman"/>
+          <w:b/>
+          <w:sz w:val="24"/>
+          <w:szCs w:val="24"/>
+          <w:lang w:val="el-GR"/>
+        </w:rPr>
+        <w:t>πέντε</w:t>
+      </w:r>
+      <w:r>
+        <w:rPr>
+          <w:rFonts w:cs="Times New Roman"/>
+          <w:b/>
+          <w:sz w:val="24"/>
+          <w:szCs w:val="24"/>
+          <w:lang w:val="el-GR"/>
+        </w:rPr>
+        <w:t xml:space="preserve"> .</w:t>
+      </w:r>
+      <w:proofErr w:type="spellStart"/>
+      <w:r>
+        <w:rPr>
+          <w:rFonts w:cs="Times New Roman"/>
+          <w:b/>
+          <w:sz w:val="24"/>
+          <w:szCs w:val="24"/>
+        </w:rPr>
+        <w:t>png</w:t>
+      </w:r>
+      <w:proofErr w:type="spellEnd"/>
+      <w:r>
+        <w:rPr>
+          <w:rFonts w:cs="Times New Roman"/>
+          <w:b/>
+          <w:sz w:val="24"/>
+          <w:szCs w:val="24"/>
+          <w:lang w:val="el-GR"/>
+        </w:rPr>
+        <w:t xml:space="preserve"> αρχεία στο φάκελο </w:t>
+      </w:r>
+      <w:r>
+        <w:rPr>
+          <w:rFonts w:cs="Times New Roman"/>
+          <w:b/>
+          <w:sz w:val="24"/>
+          <w:szCs w:val="24"/>
+        </w:rPr>
+        <w:t>data</w:t>
+      </w:r>
+      <w:r>
+        <w:rPr>
+          <w:rFonts w:cs="Times New Roman"/>
+          <w:b/>
+          <w:sz w:val="24"/>
+          <w:szCs w:val="24"/>
+          <w:lang w:val="el-GR"/>
+        </w:rPr>
+        <w:t xml:space="preserve"> και θα εμφανιστούν στην οθόνη</w:t>
+      </w:r>
+      <w:r>
+        <w:rPr>
+          <w:rFonts w:cs="Times New Roman"/>
+          <w:b/>
+          <w:sz w:val="24"/>
+          <w:szCs w:val="24"/>
+          <w:lang w:val="el-GR"/>
+        </w:rPr>
+        <w:t xml:space="preserve">, όπου το </w:t>
+      </w:r>
+      <w:r>
+        <w:rPr>
+          <w:rFonts w:cs="Times New Roman"/>
+          <w:b/>
+          <w:sz w:val="24"/>
+          <w:szCs w:val="24"/>
+          <w:lang w:val="el-GR"/>
+        </w:rPr>
+        <w:t xml:space="preserve">καθένα περιέχει το </w:t>
+      </w:r>
+      <w:proofErr w:type="spellStart"/>
+      <w:r>
+        <w:rPr>
+          <w:rFonts w:cs="Times New Roman"/>
+          <w:b/>
+          <w:sz w:val="24"/>
+          <w:szCs w:val="24"/>
+        </w:rPr>
+        <w:t>wordcloud</w:t>
+      </w:r>
+      <w:proofErr w:type="spellEnd"/>
+      <w:r>
+        <w:rPr>
+          <w:rFonts w:cs="Times New Roman"/>
+          <w:b/>
+          <w:sz w:val="24"/>
+          <w:szCs w:val="24"/>
+          <w:lang w:val="el-GR"/>
+        </w:rPr>
+        <w:t xml:space="preserve"> μίας κατηγορίας.</w:t>
+      </w:r>
+    </w:p>
+    <w:p>
+      <w:pPr>
         <w:pStyle w:val="ListParagraph"/>
         <w:rPr>
           <w:rFonts w:cs="Times New Roman"/>
           <w:b/>
           <w:sz w:val="24"/>
           <w:szCs w:val="24"/>
+          <w:lang w:val="el-GR"/>
+        </w:rPr>
+      </w:pPr>
+    </w:p>
+    <w:p>
+      <w:pPr>
+        <w:rPr>
+          <w:rFonts w:cs="Times New Roman"/>
+          <w:b/>
+          <w:sz w:val="24"/>
+          <w:szCs w:val="24"/>
+          <w:lang w:val="el-GR"/>
+        </w:rPr>
+      </w:pPr>
+      <w:r>
+        <w:rPr>
+          <w:noProof/>
+          <w:lang w:val="el-GR" w:eastAsia="el-GR"/>
+        </w:rPr>
+        <w:lastRenderedPageBreak/>
+        <w:drawing>
+          <wp:inline distT="0" distB="0" distL="0" distR="0">
+            <wp:extent cx="5274310" cy="2966799"/>
+            <wp:effectExtent l="0" t="0" r="2540" b="5080"/>
+            <wp:docPr id="1" name="Picture 1" descr="C:\Users\USER\git\dataminingWCCC\data\Wordcloud_Film_960x540.png"/>
+            <wp:cNvGraphicFramePr>
+              <a:graphicFrameLocks xmlns:a="http://schemas.openxmlformats.org/drawingml/2006/main" noChangeAspect="1"/>
+            </wp:cNvGraphicFramePr>
+            <a:graphic xmlns:a="http://schemas.openxmlformats.org/drawingml/2006/main">
+              <a:graphicData uri="http://schemas.openxmlformats.org/drawingml/2006/picture">
+                <pic:pic xmlns:pic="http://schemas.openxmlformats.org/drawingml/2006/picture">
+                  <pic:nvPicPr>
+                    <pic:cNvPr id="0" name="Picture 1" descr="C:\Users\USER\git\dataminingWCCC\data\Wordcloud_Film_960x540.png"/>
+                    <pic:cNvPicPr>
+                      <a:picLocks noChangeAspect="1" noChangeArrowheads="1"/>
+                    </pic:cNvPicPr>
+                  </pic:nvPicPr>
+                  <pic:blipFill>
+                    <a:blip r:embed="rId9">
+                      <a:extLst>
+                        <a:ext uri="{28A0092B-C50C-407E-A947-70E740481C1C}">
+                          <a14:useLocalDpi xmlns:a14="http://schemas.microsoft.com/office/drawing/2010/main" val="0"/>
+                        </a:ext>
+                      </a:extLst>
+                    </a:blip>
+                    <a:srcRect/>
+                    <a:stretch>
+                      <a:fillRect/>
+                    </a:stretch>
+                  </pic:blipFill>
+                  <pic:spPr bwMode="auto">
+                    <a:xfrm>
+                      <a:off x="0" y="0"/>
+                      <a:ext cx="5274310" cy="2966799"/>
+                    </a:xfrm>
+                    <a:prstGeom prst="rect">
+                      <a:avLst/>
+                    </a:prstGeom>
+                    <a:noFill/>
+                    <a:ln>
+                      <a:noFill/>
+                    </a:ln>
+                  </pic:spPr>
+                </pic:pic>
+              </a:graphicData>
+            </a:graphic>
+          </wp:inline>
+        </w:drawing>
+      </w:r>
+    </w:p>
+    <w:p>
+      <w:pPr>
+        <w:rPr>
+          <w:sz w:val="24"/>
+          <w:szCs w:val="24"/>
+          <w:lang w:val="el-GR"/>
+        </w:rPr>
+      </w:pPr>
+      <w:r>
+        <w:rPr>
+          <w:sz w:val="24"/>
+          <w:szCs w:val="24"/>
+          <w:lang w:val="el-GR"/>
+        </w:rPr>
+        <w:t xml:space="preserve">Για την παραγωγή του </w:t>
+      </w:r>
+      <w:proofErr w:type="spellStart"/>
+      <w:r>
+        <w:rPr>
+          <w:sz w:val="24"/>
+          <w:szCs w:val="24"/>
+        </w:rPr>
+        <w:t>wordcloud</w:t>
+      </w:r>
+      <w:proofErr w:type="spellEnd"/>
+      <w:r>
+        <w:rPr>
+          <w:sz w:val="24"/>
+          <w:szCs w:val="24"/>
+          <w:lang w:val="el-GR"/>
+        </w:rPr>
+        <w:t xml:space="preserve"> </w:t>
+      </w:r>
+      <w:r>
+        <w:rPr>
+          <w:sz w:val="24"/>
+          <w:szCs w:val="24"/>
+          <w:lang w:val="el-GR"/>
+        </w:rPr>
+        <w:t xml:space="preserve">χρησιμοποιήθηκε η βιβλιοθήκη: </w:t>
+      </w:r>
+      <w:hyperlink r:id="rId10" w:history="1">
+        <w:r>
+          <w:rPr>
+            <w:rStyle w:val="Hyperlink"/>
+            <w:sz w:val="24"/>
+            <w:szCs w:val="24"/>
+            <w:lang w:val="el-GR"/>
+          </w:rPr>
+          <w:t>https://github.com/amueller/word_cloud</w:t>
+        </w:r>
+      </w:hyperlink>
+    </w:p>
+    <w:p>
+      <w:pPr>
+        <w:rPr>
+          <w:sz w:val="24"/>
+          <w:szCs w:val="24"/>
+          <w:lang w:val="el-GR"/>
+        </w:rPr>
+      </w:pPr>
+    </w:p>
+    <w:p>
+      <w:pPr>
+        <w:pStyle w:val="Heading1"/>
+        <w:jc w:val="center"/>
+      </w:pPr>
+      <w:bookmarkStart w:id="5" w:name="_Toc451728779"/>
+      <w:r>
+        <w:rPr>
+          <w:lang w:val="el-GR"/>
+        </w:rPr>
+        <w:t xml:space="preserve">Υλοποίηση </w:t>
+      </w:r>
+      <w:proofErr w:type="spellStart"/>
+      <w:r>
+        <w:rPr>
+          <w:lang w:val="el-GR"/>
+        </w:rPr>
+        <w:t>Συσταδοποίησης</w:t>
+      </w:r>
+      <w:proofErr w:type="spellEnd"/>
+      <w:r>
+        <w:rPr>
+          <w:lang w:val="el-GR"/>
+        </w:rPr>
+        <w:t xml:space="preserve"> </w:t>
+      </w:r>
+      <w:r>
+        <w:t>(Clustering)</w:t>
+      </w:r>
+      <w:bookmarkEnd w:id="5"/>
+    </w:p>
+    <w:p/>
+    <w:p>
+      <w:pPr>
+        <w:pStyle w:val="Heading2"/>
+        <w:jc w:val="center"/>
+        <w:rPr>
+          <w:lang w:val="el-GR"/>
+        </w:rPr>
+      </w:pPr>
+      <w:bookmarkStart w:id="6" w:name="_Toc451728780"/>
+      <w:r>
+        <w:rPr>
+          <w:lang w:val="el-GR"/>
+        </w:rPr>
+        <w:t>Δομή Κώδικα (+ οδηγίες για εκτέλεση κώδικα)</w:t>
+      </w:r>
+      <w:bookmarkEnd w:id="6"/>
+    </w:p>
+    <w:p>
+      <w:pPr>
+        <w:rPr>
+          <w:lang w:val="el-GR"/>
+        </w:rPr>
+      </w:pPr>
+    </w:p>
+    <w:p>
+      <w:pPr>
+        <w:pStyle w:val="ListParagraph"/>
+        <w:rPr>
+          <w:rFonts w:cs="Times New Roman"/>
+          <w:sz w:val="24"/>
+          <w:szCs w:val="24"/>
+          <w:lang w:val="el-GR"/>
+        </w:rPr>
+      </w:pPr>
+      <w:r>
+        <w:rPr>
+          <w:rFonts w:cs="Times New Roman"/>
+          <w:sz w:val="24"/>
+          <w:szCs w:val="24"/>
+          <w:lang w:val="el-GR"/>
+        </w:rPr>
+        <w:t>Στον παρακάτω πίνακα φαίνεται η διάρθρωση της εργασίας σε αρχεία και φακέλους.</w:t>
+      </w:r>
+    </w:p>
+    <w:tbl>
+      <w:tblPr>
+        <w:tblStyle w:val="LightGrid"/>
+        <w:tblW w:w="0" w:type="auto"/>
+        <w:tblInd w:w="817" w:type="dxa"/>
+        <w:tblLook w:val="04A0" w:firstRow="1" w:lastRow="0" w:firstColumn="1" w:lastColumn="0" w:noHBand="0" w:noVBand="1"/>
+      </w:tblPr>
+      <w:tblGrid>
+        <w:gridCol w:w="2247"/>
+        <w:gridCol w:w="2694"/>
+        <w:gridCol w:w="2528"/>
+      </w:tblGrid>
+      <w:tr>
+        <w:trPr>
+          <w:cnfStyle w:val="100000000000" w:firstRow="1" w:lastRow="0" w:firstColumn="0" w:lastColumn="0" w:oddVBand="0" w:evenVBand="0" w:oddHBand="0" w:evenHBand="0" w:firstRowFirstColumn="0" w:firstRowLastColumn="0" w:lastRowFirstColumn="0" w:lastRowLastColumn="0"/>
+        </w:trPr>
+        <w:tc>
+          <w:tcPr>
+            <w:cnfStyle w:val="001000000000" w:firstRow="0" w:lastRow="0" w:firstColumn="1" w:lastColumn="0" w:oddVBand="0" w:evenVBand="0" w:oddHBand="0" w:evenHBand="0" w:firstRowFirstColumn="0" w:firstRowLastColumn="0" w:lastRowFirstColumn="0" w:lastRowLastColumn="0"/>
+            <w:tcW w:w="2247" w:type="dxa"/>
+          </w:tcPr>
+          <w:p>
+            <w:pPr>
+              <w:pStyle w:val="ListParagraph"/>
+              <w:ind w:left="0"/>
+              <w:jc w:val="center"/>
+              <w:rPr>
+                <w:rFonts w:asciiTheme="minorHAnsi" w:hAnsiTheme="minorHAnsi" w:cs="Times New Roman"/>
+                <w:sz w:val="24"/>
+                <w:szCs w:val="24"/>
+                <w:lang w:val="el-GR"/>
+              </w:rPr>
+            </w:pPr>
+            <w:r>
+              <w:rPr>
+                <w:rFonts w:asciiTheme="minorHAnsi" w:hAnsiTheme="minorHAnsi" w:cs="Times New Roman"/>
+                <w:sz w:val="24"/>
+                <w:szCs w:val="24"/>
+                <w:lang w:val="el-GR"/>
+              </w:rPr>
+              <w:t>ΦΑΚΕΛΟΣ</w:t>
+            </w:r>
+          </w:p>
+        </w:tc>
+        <w:tc>
+          <w:tcPr>
+            <w:tcW w:w="2694" w:type="dxa"/>
+          </w:tcPr>
+          <w:p>
+            <w:pPr>
+              <w:pStyle w:val="ListParagraph"/>
+              <w:ind w:left="0"/>
+              <w:jc w:val="center"/>
+              <w:cnfStyle w:val="100000000000" w:firstRow="1" w:lastRow="0" w:firstColumn="0" w:lastColumn="0" w:oddVBand="0" w:evenVBand="0" w:oddHBand="0" w:evenHBand="0" w:firstRowFirstColumn="0" w:firstRowLastColumn="0" w:lastRowFirstColumn="0" w:lastRowLastColumn="0"/>
+              <w:rPr>
+                <w:rFonts w:asciiTheme="minorHAnsi" w:hAnsiTheme="minorHAnsi" w:cs="Times New Roman"/>
+                <w:sz w:val="24"/>
+                <w:szCs w:val="24"/>
+                <w:lang w:val="el-GR"/>
+              </w:rPr>
+            </w:pPr>
+            <w:r>
+              <w:rPr>
+                <w:rFonts w:asciiTheme="minorHAnsi" w:hAnsiTheme="minorHAnsi" w:cs="Times New Roman"/>
+                <w:sz w:val="24"/>
+                <w:szCs w:val="24"/>
+                <w:lang w:val="el-GR"/>
+              </w:rPr>
+              <w:t>ΑΡΧΕΙΟ</w:t>
+            </w:r>
+          </w:p>
+        </w:tc>
+        <w:tc>
+          <w:tcPr>
+            <w:tcW w:w="2528" w:type="dxa"/>
+          </w:tcPr>
+          <w:p>
+            <w:pPr>
+              <w:pStyle w:val="ListParagraph"/>
+              <w:ind w:left="0"/>
+              <w:jc w:val="center"/>
+              <w:cnfStyle w:val="100000000000" w:firstRow="1" w:lastRow="0" w:firstColumn="0" w:lastColumn="0" w:oddVBand="0" w:evenVBand="0" w:oddHBand="0" w:evenHBand="0" w:firstRowFirstColumn="0" w:firstRowLastColumn="0" w:lastRowFirstColumn="0" w:lastRowLastColumn="0"/>
+              <w:rPr>
+                <w:rFonts w:asciiTheme="minorHAnsi" w:hAnsiTheme="minorHAnsi" w:cs="Times New Roman"/>
+                <w:sz w:val="24"/>
+                <w:szCs w:val="24"/>
+                <w:lang w:val="el-GR"/>
+              </w:rPr>
+            </w:pPr>
+            <w:r>
+              <w:rPr>
+                <w:rFonts w:asciiTheme="minorHAnsi" w:hAnsiTheme="minorHAnsi" w:cs="Times New Roman"/>
+                <w:sz w:val="24"/>
+                <w:szCs w:val="24"/>
+                <w:lang w:val="el-GR"/>
+              </w:rPr>
+              <w:t>ΛΕΠΤΟΜΕΡΕΙΕΣ</w:t>
+            </w:r>
+          </w:p>
+        </w:tc>
+      </w:tr>
+      <w:tr>
+        <w:trPr>
+          <w:cnfStyle w:val="000000100000" w:firstRow="0" w:lastRow="0" w:firstColumn="0" w:lastColumn="0" w:oddVBand="0" w:evenVBand="0" w:oddHBand="1" w:evenHBand="0" w:firstRowFirstColumn="0" w:firstRowLastColumn="0" w:lastRowFirstColumn="0" w:lastRowLastColumn="0"/>
+        </w:trPr>
+        <w:tc>
+          <w:tcPr>
+            <w:cnfStyle w:val="001000000000" w:firstRow="0" w:lastRow="0" w:firstColumn="1" w:lastColumn="0" w:oddVBand="0" w:evenVBand="0" w:oddHBand="0" w:evenHBand="0" w:firstRowFirstColumn="0" w:firstRowLastColumn="0" w:lastRowFirstColumn="0" w:lastRowLastColumn="0"/>
+            <w:tcW w:w="2247" w:type="dxa"/>
+          </w:tcPr>
+          <w:p>
+            <w:pPr>
+              <w:pStyle w:val="ListParagraph"/>
+              <w:ind w:left="0"/>
+              <w:jc w:val="center"/>
+              <w:rPr>
+                <w:rFonts w:asciiTheme="minorHAnsi" w:hAnsiTheme="minorHAnsi" w:cs="Times New Roman"/>
+                <w:sz w:val="24"/>
+                <w:szCs w:val="24"/>
+              </w:rPr>
+            </w:pPr>
+            <w:r>
+              <w:rPr>
+                <w:rFonts w:asciiTheme="minorHAnsi" w:hAnsiTheme="minorHAnsi" w:cs="Times New Roman"/>
+                <w:sz w:val="24"/>
+                <w:szCs w:val="24"/>
+              </w:rPr>
+              <w:t>.</w:t>
+            </w:r>
+            <w:r>
+              <w:rPr>
+                <w:rFonts w:asciiTheme="minorHAnsi" w:hAnsiTheme="minorHAnsi" w:cs="Times New Roman"/>
+                <w:sz w:val="24"/>
+                <w:szCs w:val="24"/>
+                <w:lang w:val="el-GR"/>
+              </w:rPr>
+              <w:t>/</w:t>
+            </w:r>
+          </w:p>
+        </w:tc>
+        <w:tc>
+          <w:tcPr>
+            <w:tcW w:w="2694" w:type="dxa"/>
+          </w:tcPr>
+          <w:p>
+            <w:pPr>
+              <w:pStyle w:val="ListParagraph"/>
+              <w:ind w:left="0"/>
+              <w:jc w:val="center"/>
+              <w:cnfStyle w:val="000000100000" w:firstRow="0" w:lastRow="0" w:firstColumn="0" w:lastColumn="0" w:oddVBand="0" w:evenVBand="0" w:oddHBand="1" w:evenHBand="0" w:firstRowFirstColumn="0" w:firstRowLastColumn="0" w:lastRowFirstColumn="0" w:lastRowLastColumn="0"/>
+              <w:rPr>
+                <w:rFonts w:cs="Times New Roman"/>
+                <w:sz w:val="24"/>
+                <w:szCs w:val="24"/>
+              </w:rPr>
+            </w:pPr>
+            <w:r>
+              <w:rPr>
+                <w:rFonts w:cs="Times New Roman"/>
+                <w:sz w:val="24"/>
+                <w:szCs w:val="24"/>
+              </w:rPr>
+              <w:t>data_csv_functions.py</w:t>
+            </w:r>
+          </w:p>
+        </w:tc>
+        <w:tc>
+          <w:tcPr>
+            <w:tcW w:w="2528" w:type="dxa"/>
+          </w:tcPr>
+          <w:p>
+            <w:pPr>
+              <w:pStyle w:val="ListParagraph"/>
+              <w:ind w:left="0"/>
+              <w:cnfStyle w:val="000000100000" w:firstRow="0" w:lastRow="0" w:firstColumn="0" w:lastColumn="0" w:oddVBand="0" w:evenVBand="0" w:oddHBand="1" w:evenHBand="0" w:firstRowFirstColumn="0" w:firstRowLastColumn="0" w:lastRowFirstColumn="0" w:lastRowLastColumn="0"/>
+              <w:rPr>
+                <w:rFonts w:cs="Times New Roman"/>
+                <w:sz w:val="24"/>
+                <w:szCs w:val="24"/>
+                <w:lang w:val="el-GR"/>
+              </w:rPr>
+            </w:pPr>
+            <w:r>
+              <w:rPr>
+                <w:rFonts w:cs="Times New Roman"/>
+                <w:sz w:val="24"/>
+                <w:szCs w:val="24"/>
+                <w:lang w:val="el-GR"/>
+              </w:rPr>
+              <w:t xml:space="preserve">Αποτελείται από το σύνολο των συναρτήσεων για την εισαγωγή και εξαγωγή δεδομένων από τα αρχεία </w:t>
+            </w:r>
+            <w:r>
+              <w:rPr>
+                <w:rFonts w:cs="Times New Roman"/>
+                <w:sz w:val="24"/>
+                <w:szCs w:val="24"/>
+              </w:rPr>
+              <w:t>csv</w:t>
+            </w:r>
+            <w:r>
+              <w:rPr>
+                <w:rFonts w:cs="Times New Roman"/>
+                <w:sz w:val="24"/>
+                <w:szCs w:val="24"/>
+                <w:lang w:val="el-GR"/>
+              </w:rPr>
+              <w:t>.</w:t>
+            </w:r>
+          </w:p>
+        </w:tc>
+      </w:tr>
+      <w:tr>
+        <w:trPr>
+          <w:cnfStyle w:val="000000010000" w:firstRow="0" w:lastRow="0" w:firstColumn="0" w:lastColumn="0" w:oddVBand="0" w:evenVBand="0" w:oddHBand="0" w:evenHBand="1" w:firstRowFirstColumn="0" w:firstRowLastColumn="0" w:lastRowFirstColumn="0" w:lastRowLastColumn="0"/>
+        </w:trPr>
+        <w:tc>
+          <w:tcPr>
+            <w:cnfStyle w:val="001000000000" w:firstRow="0" w:lastRow="0" w:firstColumn="1" w:lastColumn="0" w:oddVBand="0" w:evenVBand="0" w:oddHBand="0" w:evenHBand="0" w:firstRowFirstColumn="0" w:firstRowLastColumn="0" w:lastRowFirstColumn="0" w:lastRowLastColumn="0"/>
+            <w:tcW w:w="2247" w:type="dxa"/>
+          </w:tcPr>
+          <w:p>
+            <w:pPr>
+              <w:pStyle w:val="ListParagraph"/>
+              <w:ind w:left="0"/>
+              <w:jc w:val="center"/>
+              <w:rPr>
+                <w:rFonts w:asciiTheme="minorHAnsi" w:hAnsiTheme="minorHAnsi" w:cs="Times New Roman"/>
+                <w:sz w:val="24"/>
+                <w:szCs w:val="24"/>
+              </w:rPr>
+            </w:pPr>
+            <w:r>
+              <w:rPr>
+                <w:rFonts w:asciiTheme="minorHAnsi" w:hAnsiTheme="minorHAnsi" w:cs="Times New Roman"/>
+                <w:sz w:val="24"/>
+                <w:szCs w:val="24"/>
+                <w:lang w:val="el-GR"/>
+              </w:rPr>
+              <w:t>.</w:t>
+            </w:r>
+            <w:r>
+              <w:rPr>
+                <w:rFonts w:asciiTheme="minorHAnsi" w:hAnsiTheme="minorHAnsi" w:cs="Times New Roman"/>
+                <w:sz w:val="24"/>
+                <w:szCs w:val="24"/>
+                <w:lang w:val="el-GR"/>
+              </w:rPr>
+              <w:t>/</w:t>
+            </w:r>
+          </w:p>
+        </w:tc>
+        <w:tc>
+          <w:tcPr>
+            <w:tcW w:w="2694" w:type="dxa"/>
+          </w:tcPr>
+          <w:p>
+            <w:pPr>
+              <w:pStyle w:val="ListParagraph"/>
+              <w:ind w:left="0"/>
+              <w:jc w:val="center"/>
+              <w:cnfStyle w:val="000000010000" w:firstRow="0" w:lastRow="0" w:firstColumn="0" w:lastColumn="0" w:oddVBand="0" w:evenVBand="0" w:oddHBand="0" w:evenHBand="1" w:firstRowFirstColumn="0" w:firstRowLastColumn="0" w:lastRowFirstColumn="0" w:lastRowLastColumn="0"/>
+              <w:rPr>
+                <w:rFonts w:cs="Times New Roman"/>
+                <w:sz w:val="24"/>
+                <w:szCs w:val="24"/>
+              </w:rPr>
+            </w:pPr>
+            <w:r>
+              <w:rPr>
+                <w:rFonts w:cs="Times New Roman"/>
+                <w:sz w:val="24"/>
+                <w:szCs w:val="24"/>
+              </w:rPr>
+              <w:t>data_</w:t>
+            </w:r>
+            <w:r>
+              <w:rPr>
+                <w:rFonts w:cs="Times New Roman"/>
+                <w:sz w:val="24"/>
+                <w:szCs w:val="24"/>
+              </w:rPr>
+              <w:t>clustering</w:t>
+            </w:r>
+            <w:r>
+              <w:rPr>
+                <w:rFonts w:cs="Times New Roman"/>
+                <w:sz w:val="24"/>
+                <w:szCs w:val="24"/>
+              </w:rPr>
+              <w:t>.py</w:t>
+            </w:r>
+          </w:p>
+        </w:tc>
+        <w:tc>
+          <w:tcPr>
+            <w:tcW w:w="2528" w:type="dxa"/>
+          </w:tcPr>
+          <w:p>
+            <w:pPr>
+              <w:pStyle w:val="ListParagraph"/>
+              <w:ind w:left="0"/>
+              <w:cnfStyle w:val="000000010000" w:firstRow="0" w:lastRow="0" w:firstColumn="0" w:lastColumn="0" w:oddVBand="0" w:evenVBand="0" w:oddHBand="0" w:evenHBand="1" w:firstRowFirstColumn="0" w:firstRowLastColumn="0" w:lastRowFirstColumn="0" w:lastRowLastColumn="0"/>
+              <w:rPr>
+                <w:rFonts w:cs="Times New Roman"/>
+                <w:sz w:val="24"/>
+                <w:szCs w:val="24"/>
+                <w:lang w:val="el-GR"/>
+              </w:rPr>
+            </w:pPr>
+            <w:r>
+              <w:rPr>
+                <w:rFonts w:cs="Times New Roman"/>
+                <w:sz w:val="24"/>
+                <w:szCs w:val="24"/>
+                <w:lang w:val="el-GR"/>
+              </w:rPr>
+              <w:t xml:space="preserve">Αποτελεί την υλοποίηση των συναρτήσεων </w:t>
+            </w:r>
+            <w:r>
+              <w:rPr>
+                <w:rFonts w:cs="Times New Roman"/>
+                <w:sz w:val="24"/>
+                <w:szCs w:val="24"/>
+                <w:lang w:val="el-GR"/>
+              </w:rPr>
+              <w:t xml:space="preserve">για την </w:t>
+            </w:r>
+            <w:r>
+              <w:rPr>
+                <w:rFonts w:cs="Times New Roman"/>
+                <w:sz w:val="24"/>
+                <w:szCs w:val="24"/>
+                <w:lang w:val="el-GR"/>
+              </w:rPr>
+              <w:t xml:space="preserve">εφαρμογή του </w:t>
+            </w:r>
+            <w:r>
+              <w:rPr>
+                <w:rFonts w:cs="Times New Roman"/>
+                <w:sz w:val="24"/>
+                <w:szCs w:val="24"/>
+              </w:rPr>
+              <w:lastRenderedPageBreak/>
+              <w:t>clustering</w:t>
+            </w:r>
+            <w:r>
+              <w:rPr>
+                <w:rFonts w:cs="Times New Roman"/>
+                <w:sz w:val="24"/>
+                <w:szCs w:val="24"/>
+                <w:lang w:val="el-GR"/>
+              </w:rPr>
+              <w:t xml:space="preserve"> </w:t>
+            </w:r>
+            <w:r>
+              <w:rPr>
+                <w:rFonts w:cs="Times New Roman"/>
+                <w:sz w:val="24"/>
+                <w:szCs w:val="24"/>
+                <w:lang w:val="el-GR"/>
+              </w:rPr>
+              <w:t xml:space="preserve">με τον αλγόριθμο </w:t>
+            </w:r>
+            <w:r>
+              <w:rPr>
+                <w:rFonts w:cs="Times New Roman"/>
+                <w:sz w:val="24"/>
+                <w:szCs w:val="24"/>
+              </w:rPr>
+              <w:t>K</w:t>
+            </w:r>
+            <w:r>
+              <w:rPr>
+                <w:rFonts w:cs="Times New Roman"/>
+                <w:sz w:val="24"/>
+                <w:szCs w:val="24"/>
+                <w:lang w:val="el-GR"/>
+              </w:rPr>
+              <w:t>-</w:t>
+            </w:r>
+            <w:r>
+              <w:rPr>
+                <w:rFonts w:cs="Times New Roman"/>
+                <w:sz w:val="24"/>
+                <w:szCs w:val="24"/>
+              </w:rPr>
+              <w:t>Means</w:t>
+            </w:r>
+            <w:r>
+              <w:rPr>
+                <w:rFonts w:cs="Times New Roman"/>
+                <w:sz w:val="24"/>
+                <w:szCs w:val="24"/>
+                <w:lang w:val="el-GR"/>
+              </w:rPr>
+              <w:t>.</w:t>
+            </w:r>
+          </w:p>
+        </w:tc>
+      </w:tr>
+    </w:tbl>
+    <w:p>
+      <w:pPr>
+        <w:pStyle w:val="ListParagraph"/>
+        <w:rPr>
+          <w:rFonts w:cs="Times New Roman"/>
+          <w:sz w:val="24"/>
+          <w:szCs w:val="24"/>
+          <w:lang w:val="el-GR"/>
+        </w:rPr>
+      </w:pPr>
+    </w:p>
+    <w:p>
+      <w:pPr>
+        <w:pStyle w:val="ListParagraph"/>
+        <w:rPr>
+          <w:rFonts w:cs="Times New Roman"/>
+          <w:sz w:val="24"/>
+          <w:szCs w:val="24"/>
+          <w:lang w:val="el-GR"/>
+        </w:rPr>
+      </w:pPr>
+      <w:r>
+        <w:rPr>
+          <w:rFonts w:cs="Times New Roman"/>
+          <w:sz w:val="24"/>
+          <w:szCs w:val="24"/>
+          <w:lang w:val="el-GR"/>
+        </w:rPr>
+        <w:t xml:space="preserve">Επίσης στον φάκελο </w:t>
+      </w:r>
+      <w:r>
+        <w:rPr>
+          <w:rFonts w:cs="Times New Roman"/>
+          <w:sz w:val="24"/>
+          <w:szCs w:val="24"/>
+        </w:rPr>
+        <w:t>data</w:t>
+      </w:r>
+      <w:r>
+        <w:rPr>
+          <w:rFonts w:cs="Times New Roman"/>
+          <w:sz w:val="24"/>
+          <w:szCs w:val="24"/>
+          <w:lang w:val="el-GR"/>
+        </w:rPr>
+        <w:t xml:space="preserve"> </w:t>
+      </w:r>
+      <w:r>
+        <w:rPr>
+          <w:rFonts w:cs="Times New Roman"/>
+          <w:sz w:val="24"/>
+          <w:szCs w:val="24"/>
+          <w:lang w:val="el-GR"/>
+        </w:rPr>
+        <w:t xml:space="preserve">υπάρχουν τα αρχεία </w:t>
+      </w:r>
+      <w:r>
+        <w:rPr>
+          <w:rFonts w:cs="Times New Roman"/>
+          <w:sz w:val="24"/>
+          <w:szCs w:val="24"/>
+          <w:lang w:val="el-GR"/>
+        </w:rPr>
+        <w:t xml:space="preserve"> </w:t>
+      </w:r>
+      <w:r>
+        <w:rPr>
+          <w:rFonts w:cs="Times New Roman"/>
+          <w:sz w:val="24"/>
+          <w:szCs w:val="24"/>
+        </w:rPr>
+        <w:t>train</w:t>
+      </w:r>
+      <w:r>
+        <w:rPr>
+          <w:rFonts w:cs="Times New Roman"/>
+          <w:sz w:val="24"/>
+          <w:szCs w:val="24"/>
+          <w:lang w:val="el-GR"/>
+        </w:rPr>
+        <w:t>_</w:t>
+      </w:r>
+      <w:r>
+        <w:rPr>
+          <w:rFonts w:cs="Times New Roman"/>
+          <w:sz w:val="24"/>
+          <w:szCs w:val="24"/>
+        </w:rPr>
+        <w:t>set</w:t>
+      </w:r>
+      <w:r>
+        <w:rPr>
+          <w:rFonts w:cs="Times New Roman"/>
+          <w:sz w:val="24"/>
+          <w:szCs w:val="24"/>
+          <w:lang w:val="el-GR"/>
+        </w:rPr>
+        <w:t>.</w:t>
+      </w:r>
+      <w:r>
+        <w:rPr>
+          <w:rFonts w:cs="Times New Roman"/>
+          <w:sz w:val="24"/>
+          <w:szCs w:val="24"/>
+        </w:rPr>
+        <w:t>csv</w:t>
+      </w:r>
+      <w:r>
+        <w:rPr>
+          <w:rFonts w:cs="Times New Roman"/>
+          <w:sz w:val="24"/>
+          <w:szCs w:val="24"/>
+          <w:lang w:val="el-GR"/>
+        </w:rPr>
+        <w:t xml:space="preserve"> </w:t>
+      </w:r>
+      <w:r>
+        <w:rPr>
+          <w:rFonts w:cs="Times New Roman"/>
+          <w:sz w:val="24"/>
+          <w:szCs w:val="24"/>
+          <w:lang w:val="el-GR"/>
+        </w:rPr>
+        <w:t xml:space="preserve">και </w:t>
+      </w:r>
+      <w:r>
+        <w:rPr>
+          <w:rFonts w:cs="Times New Roman"/>
+          <w:sz w:val="24"/>
+          <w:szCs w:val="24"/>
+        </w:rPr>
+        <w:t>test</w:t>
+      </w:r>
+      <w:r>
+        <w:rPr>
+          <w:rFonts w:cs="Times New Roman"/>
+          <w:sz w:val="24"/>
+          <w:szCs w:val="24"/>
+          <w:lang w:val="el-GR"/>
+        </w:rPr>
+        <w:t>_</w:t>
+      </w:r>
+      <w:r>
+        <w:rPr>
+          <w:rFonts w:cs="Times New Roman"/>
+          <w:sz w:val="24"/>
+          <w:szCs w:val="24"/>
+        </w:rPr>
+        <w:t>set</w:t>
+      </w:r>
+      <w:r>
+        <w:rPr>
+          <w:rFonts w:cs="Times New Roman"/>
+          <w:sz w:val="24"/>
+          <w:szCs w:val="24"/>
+          <w:lang w:val="el-GR"/>
+        </w:rPr>
+        <w:t>.</w:t>
+      </w:r>
+      <w:r>
+        <w:rPr>
+          <w:rFonts w:cs="Times New Roman"/>
+          <w:sz w:val="24"/>
+          <w:szCs w:val="24"/>
+        </w:rPr>
+        <w:t>csv</w:t>
+      </w:r>
+      <w:r>
+        <w:rPr>
+          <w:rFonts w:cs="Times New Roman"/>
+          <w:sz w:val="24"/>
+          <w:szCs w:val="24"/>
+          <w:lang w:val="el-GR"/>
+        </w:rPr>
+        <w:t>.</w:t>
+      </w:r>
+    </w:p>
+    <w:p>
+      <w:pPr>
+        <w:pStyle w:val="ListParagraph"/>
+        <w:rPr>
+          <w:rFonts w:cs="Times New Roman"/>
+          <w:b/>
+          <w:sz w:val="24"/>
+          <w:szCs w:val="24"/>
           <w:u w:val="single"/>
           <w:lang w:val="el-GR"/>
         </w:rPr>
       </w:pPr>
-      <w:r>
+    </w:p>
+    <w:p>
+      <w:pPr>
         <w:rPr>
           <w:rFonts w:cs="Times New Roman"/>
           <w:b/>
@@ -1489,17 +2924,28 @@
           <w:u w:val="single"/>
           <w:lang w:val="el-GR"/>
         </w:rPr>
+      </w:pPr>
+      <w:r>
+        <w:rPr>
+          <w:rFonts w:cs="Times New Roman"/>
+          <w:b/>
+          <w:sz w:val="24"/>
+          <w:szCs w:val="24"/>
+          <w:u w:val="single"/>
+          <w:lang w:val="el-GR"/>
+        </w:rPr>
         <w:t>Οδηγίες για την εκτέλεση του προγράμματος</w:t>
       </w:r>
     </w:p>
     <w:p>
       <w:pPr>
-        <w:pStyle w:val="ListParagraph"/>
-        <w:rPr>
-          <w:rFonts w:cs="Times New Roman"/>
-          <w:b/>
-          <w:sz w:val="24"/>
-          <w:szCs w:val="24"/>
+        <w:jc w:val="both"/>
+        <w:rPr>
+          <w:rFonts w:cs="Times New Roman"/>
+          <w:b/>
+          <w:sz w:val="24"/>
+          <w:szCs w:val="24"/>
+          <w:lang w:val="el-GR"/>
         </w:rPr>
       </w:pPr>
       <w:r>
@@ -1571,6 +3017,25 @@
         </w:rPr>
         <w:t>_</w:t>
       </w:r>
+      <w:r>
+        <w:rPr>
+          <w:rFonts w:cs="Times New Roman"/>
+          <w:b/>
+          <w:sz w:val="24"/>
+          <w:szCs w:val="24"/>
+        </w:rPr>
+        <w:t>clustering</w:t>
+      </w:r>
+      <w:r>
+        <w:rPr>
+          <w:rFonts w:cs="Times New Roman"/>
+          <w:b/>
+          <w:sz w:val="24"/>
+          <w:szCs w:val="24"/>
+          <w:lang w:val="el-GR"/>
+        </w:rPr>
+        <w:t>.</w:t>
+      </w:r>
       <w:proofErr w:type="spellStart"/>
       <w:r>
         <w:rPr>
@@ -1579,7 +3044,7 @@
           <w:sz w:val="24"/>
           <w:szCs w:val="24"/>
         </w:rPr>
-        <w:t>wordcloud</w:t>
+        <w:t>py</w:t>
       </w:r>
       <w:proofErr w:type="spellEnd"/>
       <w:r>
@@ -1590,6 +3055,120 @@
           <w:szCs w:val="24"/>
           <w:lang w:val="el-GR"/>
         </w:rPr>
+        <w:t xml:space="preserve"> </w:t>
+      </w:r>
+      <w:r>
+        <w:rPr>
+          <w:rFonts w:cs="Times New Roman"/>
+          <w:b/>
+          <w:sz w:val="24"/>
+          <w:szCs w:val="24"/>
+        </w:rPr>
+        <w:t>path</w:t>
+      </w:r>
+      <w:r>
+        <w:rPr>
+          <w:rFonts w:cs="Times New Roman"/>
+          <w:b/>
+          <w:sz w:val="24"/>
+          <w:szCs w:val="24"/>
+          <w:lang w:val="el-GR"/>
+        </w:rPr>
+        <w:t>_</w:t>
+      </w:r>
+      <w:r>
+        <w:rPr>
+          <w:rFonts w:cs="Times New Roman"/>
+          <w:b/>
+          <w:sz w:val="24"/>
+          <w:szCs w:val="24"/>
+        </w:rPr>
+        <w:t>to</w:t>
+      </w:r>
+      <w:r>
+        <w:rPr>
+          <w:rFonts w:cs="Times New Roman"/>
+          <w:b/>
+          <w:sz w:val="24"/>
+          <w:szCs w:val="24"/>
+          <w:lang w:val="el-GR"/>
+        </w:rPr>
+        <w:t>_</w:t>
+      </w:r>
+      <w:r>
+        <w:rPr>
+          <w:rFonts w:cs="Times New Roman"/>
+          <w:b/>
+          <w:sz w:val="24"/>
+          <w:szCs w:val="24"/>
+        </w:rPr>
+        <w:t>file</w:t>
+      </w:r>
+      <w:r>
+        <w:rPr>
+          <w:rFonts w:cs="Times New Roman"/>
+          <w:b/>
+          <w:sz w:val="24"/>
+          <w:szCs w:val="24"/>
+          <w:lang w:val="el-GR"/>
+        </w:rPr>
+        <w:t xml:space="preserve">. Ένα παράδειγμα χρήσης του είναι το ακόλουθο: </w:t>
+      </w:r>
+      <w:r>
+        <w:rPr>
+          <w:rFonts w:cs="Times New Roman"/>
+          <w:b/>
+          <w:sz w:val="24"/>
+          <w:szCs w:val="24"/>
+        </w:rPr>
+        <w:t>python</w:t>
+      </w:r>
+      <w:r>
+        <w:rPr>
+          <w:rFonts w:cs="Times New Roman"/>
+          <w:b/>
+          <w:sz w:val="24"/>
+          <w:szCs w:val="24"/>
+          <w:lang w:val="el-GR"/>
+        </w:rPr>
+        <w:t xml:space="preserve"> </w:t>
+      </w:r>
+      <w:r>
+        <w:rPr>
+          <w:rFonts w:cs="Times New Roman"/>
+          <w:b/>
+          <w:sz w:val="24"/>
+          <w:szCs w:val="24"/>
+        </w:rPr>
+        <w:t>data</w:t>
+      </w:r>
+      <w:r>
+        <w:rPr>
+          <w:rFonts w:cs="Times New Roman"/>
+          <w:b/>
+          <w:sz w:val="24"/>
+          <w:szCs w:val="24"/>
+          <w:lang w:val="el-GR"/>
+        </w:rPr>
+        <w:t>_</w:t>
+      </w:r>
+      <w:r>
+        <w:rPr>
+          <w:rFonts w:cs="Times New Roman"/>
+          <w:b/>
+          <w:sz w:val="24"/>
+          <w:szCs w:val="24"/>
+        </w:rPr>
+        <w:t>clustering</w:t>
+      </w:r>
+      <w:r>
+        <w:rPr>
+          <w:rFonts w:cs="Times New Roman"/>
+          <w:b/>
+          <w:sz w:val="24"/>
+          <w:szCs w:val="24"/>
+          <w:lang w:val="el-GR"/>
+        </w:rPr>
         <w:t>.</w:t>
       </w:r>
       <w:proofErr w:type="spellStart"/>
@@ -1611,390 +3190,673 @@
           <w:szCs w:val="24"/>
           <w:lang w:val="el-GR"/>
         </w:rPr>
+        <w:t xml:space="preserve"> ./</w:t>
+      </w:r>
+      <w:proofErr w:type="gramStart"/>
+      <w:r>
+        <w:rPr>
+          <w:rFonts w:cs="Times New Roman"/>
+          <w:b/>
+          <w:sz w:val="24"/>
+          <w:szCs w:val="24"/>
+        </w:rPr>
+        <w:t>data</w:t>
+      </w:r>
+      <w:r>
+        <w:rPr>
+          <w:rFonts w:cs="Times New Roman"/>
+          <w:b/>
+          <w:sz w:val="24"/>
+          <w:szCs w:val="24"/>
+          <w:lang w:val="el-GR"/>
+        </w:rPr>
+        <w:t>/</w:t>
+      </w:r>
+      <w:r>
+        <w:rPr>
+          <w:rFonts w:cs="Times New Roman"/>
+          <w:b/>
+          <w:sz w:val="24"/>
+          <w:szCs w:val="24"/>
+        </w:rPr>
+        <w:t>train</w:t>
+      </w:r>
+      <w:r>
+        <w:rPr>
+          <w:rFonts w:cs="Times New Roman"/>
+          <w:b/>
+          <w:sz w:val="24"/>
+          <w:szCs w:val="24"/>
+          <w:lang w:val="el-GR"/>
+        </w:rPr>
+        <w:t>_</w:t>
+      </w:r>
+      <w:r>
+        <w:rPr>
+          <w:rFonts w:cs="Times New Roman"/>
+          <w:b/>
+          <w:sz w:val="24"/>
+          <w:szCs w:val="24"/>
+        </w:rPr>
+        <w:t>set</w:t>
+      </w:r>
+      <w:r>
+        <w:rPr>
+          <w:rFonts w:cs="Times New Roman"/>
+          <w:b/>
+          <w:sz w:val="24"/>
+          <w:szCs w:val="24"/>
+          <w:lang w:val="el-GR"/>
+        </w:rPr>
+        <w:t>.</w:t>
+      </w:r>
+      <w:r>
+        <w:rPr>
+          <w:rFonts w:cs="Times New Roman"/>
+          <w:b/>
+          <w:sz w:val="24"/>
+          <w:szCs w:val="24"/>
+        </w:rPr>
+        <w:t>csv</w:t>
+      </w:r>
+      <w:proofErr w:type="gramEnd"/>
+    </w:p>
+    <w:p>
+      <w:pPr>
+        <w:jc w:val="both"/>
+        <w:rPr>
+          <w:rFonts w:cs="Times New Roman"/>
+          <w:b/>
+          <w:sz w:val="24"/>
+          <w:szCs w:val="24"/>
+          <w:lang w:val="el-GR"/>
+        </w:rPr>
+      </w:pPr>
+      <w:r>
+        <w:rPr>
+          <w:rFonts w:cs="Times New Roman"/>
+          <w:b/>
+          <w:sz w:val="24"/>
+          <w:szCs w:val="24"/>
+          <w:lang w:val="el-GR"/>
+        </w:rPr>
+        <w:t xml:space="preserve">Αφού εκτελεστεί το πρόγραμμα, θα </w:t>
+      </w:r>
+      <w:r>
+        <w:rPr>
+          <w:rFonts w:cs="Times New Roman"/>
+          <w:b/>
+          <w:sz w:val="24"/>
+          <w:szCs w:val="24"/>
+          <w:lang w:val="el-GR"/>
+        </w:rPr>
+        <w:t>παραχθεί το αρχείο clustering_KMeans.csv, το οποίο περιέχει τα ποσοστά των δεδομένων κάθε κατηγορίας</w:t>
+      </w:r>
+      <w:r>
+        <w:rPr>
+          <w:rFonts w:cs="Times New Roman"/>
+          <w:b/>
+          <w:sz w:val="24"/>
+          <w:szCs w:val="24"/>
+          <w:lang w:val="el-GR"/>
+        </w:rPr>
+        <w:t>.</w:t>
+      </w:r>
+    </w:p>
+    <w:tbl>
+      <w:tblPr>
+        <w:tblStyle w:val="GridTable6Colorful"/>
+        <w:tblW w:w="0" w:type="auto"/>
+        <w:tblLook w:val="04A0" w:firstRow="1" w:lastRow="0" w:firstColumn="1" w:lastColumn="0" w:noHBand="0" w:noVBand="1"/>
+      </w:tblPr>
+      <w:tblGrid>
+        <w:gridCol w:w="1382"/>
+        <w:gridCol w:w="1382"/>
+        <w:gridCol w:w="1383"/>
+        <w:gridCol w:w="1383"/>
+        <w:gridCol w:w="1383"/>
+        <w:gridCol w:w="1383"/>
+      </w:tblGrid>
+      <w:tr>
+        <w:trPr>
+          <w:cnfStyle w:val="100000000000" w:firstRow="1" w:lastRow="0" w:firstColumn="0" w:lastColumn="0" w:oddVBand="0" w:evenVBand="0" w:oddHBand="0" w:evenHBand="0" w:firstRowFirstColumn="0" w:firstRowLastColumn="0" w:lastRowFirstColumn="0" w:lastRowLastColumn="0"/>
+        </w:trPr>
+        <w:tc>
+          <w:tcPr>
+            <w:cnfStyle w:val="001000000000" w:firstRow="0" w:lastRow="0" w:firstColumn="1" w:lastColumn="0" w:oddVBand="0" w:evenVBand="0" w:oddHBand="0" w:evenHBand="0" w:firstRowFirstColumn="0" w:firstRowLastColumn="0" w:lastRowFirstColumn="0" w:lastRowLastColumn="0"/>
+            <w:tcW w:w="1382" w:type="dxa"/>
+          </w:tcPr>
+          <w:p>
+            <w:pPr>
+              <w:rPr>
+                <w:lang w:val="el-GR"/>
+              </w:rPr>
+            </w:pPr>
+          </w:p>
+        </w:tc>
+        <w:tc>
+          <w:tcPr>
+            <w:tcW w:w="1382" w:type="dxa"/>
+          </w:tcPr>
+          <w:p>
+            <w:pPr>
+              <w:cnfStyle w:val="100000000000" w:firstRow="1" w:lastRow="0" w:firstColumn="0" w:lastColumn="0" w:oddVBand="0" w:evenVBand="0" w:oddHBand="0" w:evenHBand="0" w:firstRowFirstColumn="0" w:firstRowLastColumn="0" w:lastRowFirstColumn="0" w:lastRowLastColumn="0"/>
+            </w:pPr>
+            <w:r>
+              <w:t>Politics</w:t>
+            </w:r>
+          </w:p>
+        </w:tc>
+        <w:tc>
+          <w:tcPr>
+            <w:tcW w:w="1383" w:type="dxa"/>
+          </w:tcPr>
+          <w:p>
+            <w:pPr>
+              <w:cnfStyle w:val="100000000000" w:firstRow="1" w:lastRow="0" w:firstColumn="0" w:lastColumn="0" w:oddVBand="0" w:evenVBand="0" w:oddHBand="0" w:evenHBand="0" w:firstRowFirstColumn="0" w:firstRowLastColumn="0" w:lastRowFirstColumn="0" w:lastRowLastColumn="0"/>
+            </w:pPr>
+            <w:r>
+              <w:t>Football</w:t>
+            </w:r>
+          </w:p>
+        </w:tc>
+        <w:tc>
+          <w:tcPr>
+            <w:tcW w:w="1383" w:type="dxa"/>
+          </w:tcPr>
+          <w:p>
+            <w:pPr>
+              <w:cnfStyle w:val="100000000000" w:firstRow="1" w:lastRow="0" w:firstColumn="0" w:lastColumn="0" w:oddVBand="0" w:evenVBand="0" w:oddHBand="0" w:evenHBand="0" w:firstRowFirstColumn="0" w:firstRowLastColumn="0" w:lastRowFirstColumn="0" w:lastRowLastColumn="0"/>
+            </w:pPr>
+            <w:r>
+              <w:t>Technology</w:t>
+            </w:r>
+          </w:p>
+        </w:tc>
+        <w:tc>
+          <w:tcPr>
+            <w:tcW w:w="1383" w:type="dxa"/>
+          </w:tcPr>
+          <w:p>
+            <w:pPr>
+              <w:cnfStyle w:val="100000000000" w:firstRow="1" w:lastRow="0" w:firstColumn="0" w:lastColumn="0" w:oddVBand="0" w:evenVBand="0" w:oddHBand="0" w:evenHBand="0" w:firstRowFirstColumn="0" w:firstRowLastColumn="0" w:lastRowFirstColumn="0" w:lastRowLastColumn="0"/>
+            </w:pPr>
+            <w:r>
+              <w:t>Film</w:t>
+            </w:r>
+          </w:p>
+        </w:tc>
+        <w:tc>
+          <w:tcPr>
+            <w:tcW w:w="1383" w:type="dxa"/>
+          </w:tcPr>
+          <w:p>
+            <w:pPr>
+              <w:cnfStyle w:val="100000000000" w:firstRow="1" w:lastRow="0" w:firstColumn="0" w:lastColumn="0" w:oddVBand="0" w:evenVBand="0" w:oddHBand="0" w:evenHBand="0" w:firstRowFirstColumn="0" w:firstRowLastColumn="0" w:lastRowFirstColumn="0" w:lastRowLastColumn="0"/>
+            </w:pPr>
+            <w:r>
+              <w:t>Business</w:t>
+            </w:r>
+          </w:p>
+        </w:tc>
+      </w:tr>
+      <w:tr>
+        <w:trPr>
+          <w:cnfStyle w:val="000000100000" w:firstRow="0" w:lastRow="0" w:firstColumn="0" w:lastColumn="0" w:oddVBand="0" w:evenVBand="0" w:oddHBand="1" w:evenHBand="0" w:firstRowFirstColumn="0" w:firstRowLastColumn="0" w:lastRowFirstColumn="0" w:lastRowLastColumn="0"/>
+        </w:trPr>
+        <w:tc>
+          <w:tcPr>
+            <w:cnfStyle w:val="001000000000" w:firstRow="0" w:lastRow="0" w:firstColumn="1" w:lastColumn="0" w:oddVBand="0" w:evenVBand="0" w:oddHBand="0" w:evenHBand="0" w:firstRowFirstColumn="0" w:firstRowLastColumn="0" w:lastRowFirstColumn="0" w:lastRowLastColumn="0"/>
+            <w:tcW w:w="1382" w:type="dxa"/>
+          </w:tcPr>
+          <w:p>
+            <w:r>
+              <w:t>Cluster1</w:t>
+            </w:r>
+          </w:p>
+        </w:tc>
+        <w:tc>
+          <w:tcPr>
+            <w:tcW w:w="1382" w:type="dxa"/>
+          </w:tcPr>
+          <w:p>
+            <w:pPr>
+              <w:cnfStyle w:val="000000100000" w:firstRow="0" w:lastRow="0" w:firstColumn="0" w:lastColumn="0" w:oddVBand="0" w:evenVBand="0" w:oddHBand="1" w:evenHBand="0" w:firstRowFirstColumn="0" w:firstRowLastColumn="0" w:lastRowFirstColumn="0" w:lastRowLastColumn="0"/>
+            </w:pPr>
+            <w:r>
+              <w:t>0.09</w:t>
+            </w:r>
+          </w:p>
+        </w:tc>
+        <w:tc>
+          <w:tcPr>
+            <w:tcW w:w="1383" w:type="dxa"/>
+          </w:tcPr>
+          <w:p>
+            <w:pPr>
+              <w:cnfStyle w:val="000000100000" w:firstRow="0" w:lastRow="0" w:firstColumn="0" w:lastColumn="0" w:oddVBand="0" w:evenVBand="0" w:oddHBand="1" w:evenHBand="0" w:firstRowFirstColumn="0" w:firstRowLastColumn="0" w:lastRowFirstColumn="0" w:lastRowLastColumn="0"/>
+            </w:pPr>
+            <w:r>
+              <w:t>0.00</w:t>
+            </w:r>
+          </w:p>
+        </w:tc>
+        <w:tc>
+          <w:tcPr>
+            <w:tcW w:w="1383" w:type="dxa"/>
+          </w:tcPr>
+          <w:p>
+            <w:pPr>
+              <w:cnfStyle w:val="000000100000" w:firstRow="0" w:lastRow="0" w:firstColumn="0" w:lastColumn="0" w:oddVBand="0" w:evenVBand="0" w:oddHBand="1" w:evenHBand="0" w:firstRowFirstColumn="0" w:firstRowLastColumn="0" w:lastRowFirstColumn="0" w:lastRowLastColumn="0"/>
+            </w:pPr>
+            <w:r>
+              <w:t>0.01</w:t>
+            </w:r>
+          </w:p>
+        </w:tc>
+        <w:tc>
+          <w:tcPr>
+            <w:tcW w:w="1383" w:type="dxa"/>
+          </w:tcPr>
+          <w:p>
+            <w:pPr>
+              <w:cnfStyle w:val="000000100000" w:firstRow="0" w:lastRow="0" w:firstColumn="0" w:lastColumn="0" w:oddVBand="0" w:evenVBand="0" w:oddHBand="1" w:evenHBand="0" w:firstRowFirstColumn="0" w:firstRowLastColumn="0" w:lastRowFirstColumn="0" w:lastRowLastColumn="0"/>
+            </w:pPr>
+            <w:r>
+              <w:t>0.00</w:t>
+            </w:r>
+          </w:p>
+        </w:tc>
+        <w:tc>
+          <w:tcPr>
+            <w:tcW w:w="1383" w:type="dxa"/>
+          </w:tcPr>
+          <w:p>
+            <w:pPr>
+              <w:cnfStyle w:val="000000100000" w:firstRow="0" w:lastRow="0" w:firstColumn="0" w:lastColumn="0" w:oddVBand="0" w:evenVBand="0" w:oddHBand="1" w:evenHBand="0" w:firstRowFirstColumn="0" w:firstRowLastColumn="0" w:lastRowFirstColumn="0" w:lastRowLastColumn="0"/>
+            </w:pPr>
+            <w:r>
+              <w:t>0.90</w:t>
+            </w:r>
+          </w:p>
+        </w:tc>
+      </w:tr>
+      <w:tr>
+        <w:tc>
+          <w:tcPr>
+            <w:cnfStyle w:val="001000000000" w:firstRow="0" w:lastRow="0" w:firstColumn="1" w:lastColumn="0" w:oddVBand="0" w:evenVBand="0" w:oddHBand="0" w:evenHBand="0" w:firstRowFirstColumn="0" w:firstRowLastColumn="0" w:lastRowFirstColumn="0" w:lastRowLastColumn="0"/>
+            <w:tcW w:w="1382" w:type="dxa"/>
+          </w:tcPr>
+          <w:p>
+            <w:r>
+              <w:t>Cluster2</w:t>
+            </w:r>
+          </w:p>
+        </w:tc>
+        <w:tc>
+          <w:tcPr>
+            <w:tcW w:w="1382" w:type="dxa"/>
+          </w:tcPr>
+          <w:p>
+            <w:pPr>
+              <w:cnfStyle w:val="000000000000" w:firstRow="0" w:lastRow="0" w:firstColumn="0" w:lastColumn="0" w:oddVBand="0" w:evenVBand="0" w:oddHBand="0" w:evenHBand="0" w:firstRowFirstColumn="0" w:firstRowLastColumn="0" w:lastRowFirstColumn="0" w:lastRowLastColumn="0"/>
+            </w:pPr>
+            <w:r>
+              <w:t>0.01</w:t>
+            </w:r>
+          </w:p>
+        </w:tc>
+        <w:tc>
+          <w:tcPr>
+            <w:tcW w:w="1383" w:type="dxa"/>
+          </w:tcPr>
+          <w:p>
+            <w:pPr>
+              <w:cnfStyle w:val="000000000000" w:firstRow="0" w:lastRow="0" w:firstColumn="0" w:lastColumn="0" w:oddVBand="0" w:evenVBand="0" w:oddHBand="0" w:evenHBand="0" w:firstRowFirstColumn="0" w:firstRowLastColumn="0" w:lastRowFirstColumn="0" w:lastRowLastColumn="0"/>
+            </w:pPr>
+            <w:r>
+              <w:t>0.00</w:t>
+            </w:r>
+          </w:p>
+        </w:tc>
+        <w:tc>
+          <w:tcPr>
+            <w:tcW w:w="1383" w:type="dxa"/>
+          </w:tcPr>
+          <w:p>
+            <w:pPr>
+              <w:cnfStyle w:val="000000000000" w:firstRow="0" w:lastRow="0" w:firstColumn="0" w:lastColumn="0" w:oddVBand="0" w:evenVBand="0" w:oddHBand="0" w:evenHBand="0" w:firstRowFirstColumn="0" w:firstRowLastColumn="0" w:lastRowFirstColumn="0" w:lastRowLastColumn="0"/>
+            </w:pPr>
+            <w:r>
+              <w:t>0.90</w:t>
+            </w:r>
+          </w:p>
+        </w:tc>
+        <w:tc>
+          <w:tcPr>
+            <w:tcW w:w="1383" w:type="dxa"/>
+          </w:tcPr>
+          <w:p>
+            <w:pPr>
+              <w:cnfStyle w:val="000000000000" w:firstRow="0" w:lastRow="0" w:firstColumn="0" w:lastColumn="0" w:oddVBand="0" w:evenVBand="0" w:oddHBand="0" w:evenHBand="0" w:firstRowFirstColumn="0" w:firstRowLastColumn="0" w:lastRowFirstColumn="0" w:lastRowLastColumn="0"/>
+            </w:pPr>
+            <w:r>
+              <w:t>0.01</w:t>
+            </w:r>
+          </w:p>
+        </w:tc>
+        <w:tc>
+          <w:tcPr>
+            <w:tcW w:w="1383" w:type="dxa"/>
+          </w:tcPr>
+          <w:p>
+            <w:pPr>
+              <w:cnfStyle w:val="000000000000" w:firstRow="0" w:lastRow="0" w:firstColumn="0" w:lastColumn="0" w:oddVBand="0" w:evenVBand="0" w:oddHBand="0" w:evenHBand="0" w:firstRowFirstColumn="0" w:firstRowLastColumn="0" w:lastRowFirstColumn="0" w:lastRowLastColumn="0"/>
+            </w:pPr>
+            <w:r>
+              <w:t>0.08</w:t>
+            </w:r>
+          </w:p>
+        </w:tc>
+      </w:tr>
+      <w:tr>
+        <w:trPr>
+          <w:cnfStyle w:val="000000100000" w:firstRow="0" w:lastRow="0" w:firstColumn="0" w:lastColumn="0" w:oddVBand="0" w:evenVBand="0" w:oddHBand="1" w:evenHBand="0" w:firstRowFirstColumn="0" w:firstRowLastColumn="0" w:lastRowFirstColumn="0" w:lastRowLastColumn="0"/>
+        </w:trPr>
+        <w:tc>
+          <w:tcPr>
+            <w:cnfStyle w:val="001000000000" w:firstRow="0" w:lastRow="0" w:firstColumn="1" w:lastColumn="0" w:oddVBand="0" w:evenVBand="0" w:oddHBand="0" w:evenHBand="0" w:firstRowFirstColumn="0" w:firstRowLastColumn="0" w:lastRowFirstColumn="0" w:lastRowLastColumn="0"/>
+            <w:tcW w:w="1382" w:type="dxa"/>
+          </w:tcPr>
+          <w:p>
+            <w:r>
+              <w:t>Cluster3</w:t>
+            </w:r>
+          </w:p>
+        </w:tc>
+        <w:tc>
+          <w:tcPr>
+            <w:tcW w:w="1382" w:type="dxa"/>
+          </w:tcPr>
+          <w:p>
+            <w:pPr>
+              <w:cnfStyle w:val="000000100000" w:firstRow="0" w:lastRow="0" w:firstColumn="0" w:lastColumn="0" w:oddVBand="0" w:evenVBand="0" w:oddHBand="1" w:evenHBand="0" w:firstRowFirstColumn="0" w:firstRowLastColumn="0" w:lastRowFirstColumn="0" w:lastRowLastColumn="0"/>
+            </w:pPr>
+            <w:r>
+              <w:t>0.00</w:t>
+            </w:r>
+          </w:p>
+        </w:tc>
+        <w:tc>
+          <w:tcPr>
+            <w:tcW w:w="1383" w:type="dxa"/>
+          </w:tcPr>
+          <w:p>
+            <w:pPr>
+              <w:cnfStyle w:val="000000100000" w:firstRow="0" w:lastRow="0" w:firstColumn="0" w:lastColumn="0" w:oddVBand="0" w:evenVBand="0" w:oddHBand="1" w:evenHBand="0" w:firstRowFirstColumn="0" w:firstRowLastColumn="0" w:lastRowFirstColumn="0" w:lastRowLastColumn="0"/>
+            </w:pPr>
+            <w:r>
+              <w:t>0.99</w:t>
+            </w:r>
+          </w:p>
+        </w:tc>
+        <w:tc>
+          <w:tcPr>
+            <w:tcW w:w="1383" w:type="dxa"/>
+          </w:tcPr>
+          <w:p>
+            <w:pPr>
+              <w:cnfStyle w:val="000000100000" w:firstRow="0" w:lastRow="0" w:firstColumn="0" w:lastColumn="0" w:oddVBand="0" w:evenVBand="0" w:oddHBand="1" w:evenHBand="0" w:firstRowFirstColumn="0" w:firstRowLastColumn="0" w:lastRowFirstColumn="0" w:lastRowLastColumn="0"/>
+            </w:pPr>
+            <w:r>
+              <w:t>0.00</w:t>
+            </w:r>
+          </w:p>
+        </w:tc>
+        <w:tc>
+          <w:tcPr>
+            <w:tcW w:w="1383" w:type="dxa"/>
+          </w:tcPr>
+          <w:p>
+            <w:pPr>
+              <w:cnfStyle w:val="000000100000" w:firstRow="0" w:lastRow="0" w:firstColumn="0" w:lastColumn="0" w:oddVBand="0" w:evenVBand="0" w:oddHBand="1" w:evenHBand="0" w:firstRowFirstColumn="0" w:firstRowLastColumn="0" w:lastRowFirstColumn="0" w:lastRowLastColumn="0"/>
+            </w:pPr>
+            <w:r>
+              <w:t>0.00</w:t>
+            </w:r>
+          </w:p>
+        </w:tc>
+        <w:tc>
+          <w:tcPr>
+            <w:tcW w:w="1383" w:type="dxa"/>
+          </w:tcPr>
+          <w:p>
+            <w:pPr>
+              <w:cnfStyle w:val="000000100000" w:firstRow="0" w:lastRow="0" w:firstColumn="0" w:lastColumn="0" w:oddVBand="0" w:evenVBand="0" w:oddHBand="1" w:evenHBand="0" w:firstRowFirstColumn="0" w:firstRowLastColumn="0" w:lastRowFirstColumn="0" w:lastRowLastColumn="0"/>
+            </w:pPr>
+            <w:r>
+              <w:t>0.00</w:t>
+            </w:r>
+          </w:p>
+        </w:tc>
+      </w:tr>
+      <w:tr>
+        <w:tc>
+          <w:tcPr>
+            <w:cnfStyle w:val="001000000000" w:firstRow="0" w:lastRow="0" w:firstColumn="1" w:lastColumn="0" w:oddVBand="0" w:evenVBand="0" w:oddHBand="0" w:evenHBand="0" w:firstRowFirstColumn="0" w:firstRowLastColumn="0" w:lastRowFirstColumn="0" w:lastRowLastColumn="0"/>
+            <w:tcW w:w="1382" w:type="dxa"/>
+          </w:tcPr>
+          <w:p>
+            <w:r>
+              <w:t>Cluster4</w:t>
+            </w:r>
+          </w:p>
+        </w:tc>
+        <w:tc>
+          <w:tcPr>
+            <w:tcW w:w="1382" w:type="dxa"/>
+          </w:tcPr>
+          <w:p>
+            <w:pPr>
+              <w:cnfStyle w:val="000000000000" w:firstRow="0" w:lastRow="0" w:firstColumn="0" w:lastColumn="0" w:oddVBand="0" w:evenVBand="0" w:oddHBand="0" w:evenHBand="0" w:firstRowFirstColumn="0" w:firstRowLastColumn="0" w:lastRowFirstColumn="0" w:lastRowLastColumn="0"/>
+            </w:pPr>
+            <w:r>
+              <w:t>0.01</w:t>
+            </w:r>
+          </w:p>
+        </w:tc>
+        <w:tc>
+          <w:tcPr>
+            <w:tcW w:w="1383" w:type="dxa"/>
+          </w:tcPr>
+          <w:p>
+            <w:pPr>
+              <w:cnfStyle w:val="000000000000" w:firstRow="0" w:lastRow="0" w:firstColumn="0" w:lastColumn="0" w:oddVBand="0" w:evenVBand="0" w:oddHBand="0" w:evenHBand="0" w:firstRowFirstColumn="0" w:firstRowLastColumn="0" w:lastRowFirstColumn="0" w:lastRowLastColumn="0"/>
+            </w:pPr>
+            <w:r>
+              <w:t>0.00</w:t>
+            </w:r>
+          </w:p>
+        </w:tc>
+        <w:tc>
+          <w:tcPr>
+            <w:tcW w:w="1383" w:type="dxa"/>
+          </w:tcPr>
+          <w:p>
+            <w:pPr>
+              <w:cnfStyle w:val="000000000000" w:firstRow="0" w:lastRow="0" w:firstColumn="0" w:lastColumn="0" w:oddVBand="0" w:evenVBand="0" w:oddHBand="0" w:evenHBand="0" w:firstRowFirstColumn="0" w:firstRowLastColumn="0" w:lastRowFirstColumn="0" w:lastRowLastColumn="0"/>
+            </w:pPr>
+            <w:r>
+              <w:t>0.02</w:t>
+            </w:r>
+          </w:p>
+        </w:tc>
+        <w:tc>
+          <w:tcPr>
+            <w:tcW w:w="1383" w:type="dxa"/>
+          </w:tcPr>
+          <w:p>
+            <w:pPr>
+              <w:cnfStyle w:val="000000000000" w:firstRow="0" w:lastRow="0" w:firstColumn="0" w:lastColumn="0" w:oddVBand="0" w:evenVBand="0" w:oddHBand="0" w:evenHBand="0" w:firstRowFirstColumn="0" w:firstRowLastColumn="0" w:lastRowFirstColumn="0" w:lastRowLastColumn="0"/>
+            </w:pPr>
+            <w:r>
+              <w:t>0.96</w:t>
+            </w:r>
+          </w:p>
+        </w:tc>
+        <w:tc>
+          <w:tcPr>
+            <w:tcW w:w="1383" w:type="dxa"/>
+          </w:tcPr>
+          <w:p>
+            <w:pPr>
+              <w:cnfStyle w:val="000000000000" w:firstRow="0" w:lastRow="0" w:firstColumn="0" w:lastColumn="0" w:oddVBand="0" w:evenVBand="0" w:oddHBand="0" w:evenHBand="0" w:firstRowFirstColumn="0" w:firstRowLastColumn="0" w:lastRowFirstColumn="0" w:lastRowLastColumn="0"/>
+            </w:pPr>
+            <w:r>
+              <w:t>0.01</w:t>
+            </w:r>
+          </w:p>
+        </w:tc>
+      </w:tr>
+      <w:tr>
+        <w:trPr>
+          <w:cnfStyle w:val="000000100000" w:firstRow="0" w:lastRow="0" w:firstColumn="0" w:lastColumn="0" w:oddVBand="0" w:evenVBand="0" w:oddHBand="1" w:evenHBand="0" w:firstRowFirstColumn="0" w:firstRowLastColumn="0" w:lastRowFirstColumn="0" w:lastRowLastColumn="0"/>
+        </w:trPr>
+        <w:tc>
+          <w:tcPr>
+            <w:cnfStyle w:val="001000000000" w:firstRow="0" w:lastRow="0" w:firstColumn="1" w:lastColumn="0" w:oddVBand="0" w:evenVBand="0" w:oddHBand="0" w:evenHBand="0" w:firstRowFirstColumn="0" w:firstRowLastColumn="0" w:lastRowFirstColumn="0" w:lastRowLastColumn="0"/>
+            <w:tcW w:w="1382" w:type="dxa"/>
+          </w:tcPr>
+          <w:p>
+            <w:r>
+              <w:t>Cluster5</w:t>
+            </w:r>
+          </w:p>
+        </w:tc>
+        <w:tc>
+          <w:tcPr>
+            <w:tcW w:w="1382" w:type="dxa"/>
+          </w:tcPr>
+          <w:p>
+            <w:pPr>
+              <w:cnfStyle w:val="000000100000" w:firstRow="0" w:lastRow="0" w:firstColumn="0" w:lastColumn="0" w:oddVBand="0" w:evenVBand="0" w:oddHBand="1" w:evenHBand="0" w:firstRowFirstColumn="0" w:firstRowLastColumn="0" w:lastRowFirstColumn="0" w:lastRowLastColumn="0"/>
+            </w:pPr>
+            <w:r>
+              <w:t>0.97</w:t>
+            </w:r>
+          </w:p>
+        </w:tc>
+        <w:tc>
+          <w:tcPr>
+            <w:tcW w:w="1383" w:type="dxa"/>
+          </w:tcPr>
+          <w:p>
+            <w:pPr>
+              <w:cnfStyle w:val="000000100000" w:firstRow="0" w:lastRow="0" w:firstColumn="0" w:lastColumn="0" w:oddVBand="0" w:evenVBand="0" w:oddHBand="1" w:evenHBand="0" w:firstRowFirstColumn="0" w:firstRowLastColumn="0" w:lastRowFirstColumn="0" w:lastRowLastColumn="0"/>
+            </w:pPr>
+            <w:r>
+              <w:t>0.00</w:t>
+            </w:r>
+          </w:p>
+        </w:tc>
+        <w:tc>
+          <w:tcPr>
+            <w:tcW w:w="1383" w:type="dxa"/>
+          </w:tcPr>
+          <w:p>
+            <w:pPr>
+              <w:cnfStyle w:val="000000100000" w:firstRow="0" w:lastRow="0" w:firstColumn="0" w:lastColumn="0" w:oddVBand="0" w:evenVBand="0" w:oddHBand="1" w:evenHBand="0" w:firstRowFirstColumn="0" w:firstRowLastColumn="0" w:lastRowFirstColumn="0" w:lastRowLastColumn="0"/>
+            </w:pPr>
+            <w:r>
+              <w:t>0.00</w:t>
+            </w:r>
+          </w:p>
+        </w:tc>
+        <w:tc>
+          <w:tcPr>
+            <w:tcW w:w="1383" w:type="dxa"/>
+          </w:tcPr>
+          <w:p>
+            <w:pPr>
+              <w:cnfStyle w:val="000000100000" w:firstRow="0" w:lastRow="0" w:firstColumn="0" w:lastColumn="0" w:oddVBand="0" w:evenVBand="0" w:oddHBand="1" w:evenHBand="0" w:firstRowFirstColumn="0" w:firstRowLastColumn="0" w:lastRowFirstColumn="0" w:lastRowLastColumn="0"/>
+            </w:pPr>
+            <w:r>
+              <w:t>0.00</w:t>
+            </w:r>
+          </w:p>
+        </w:tc>
+        <w:tc>
+          <w:tcPr>
+            <w:tcW w:w="1383" w:type="dxa"/>
+          </w:tcPr>
+          <w:p>
+            <w:pPr>
+              <w:cnfStyle w:val="000000100000" w:firstRow="0" w:lastRow="0" w:firstColumn="0" w:lastColumn="0" w:oddVBand="0" w:evenVBand="0" w:oddHBand="1" w:evenHBand="0" w:firstRowFirstColumn="0" w:firstRowLastColumn="0" w:lastRowFirstColumn="0" w:lastRowLastColumn="0"/>
+            </w:pPr>
+            <w:r>
+              <w:t>0.02</w:t>
+            </w:r>
+          </w:p>
+        </w:tc>
+      </w:tr>
+    </w:tbl>
+    <w:p>
+      <w:pPr>
+        <w:rPr>
+          <w:lang w:val="el-GR"/>
+        </w:rPr>
+      </w:pPr>
+    </w:p>
+    <w:p>
+      <w:pPr>
+        <w:rPr>
+          <w:lang w:val="el-GR"/>
+        </w:rPr>
+      </w:pPr>
+      <w:r>
+        <w:rPr>
+          <w:lang w:val="el-GR"/>
+        </w:rPr>
+        <w:t xml:space="preserve">Για την υλοποίηση του αλγορίθμου χρησιμοποιήθηκε κώδικας από: </w:t>
+      </w:r>
+    </w:p>
+    <w:p>
+      <w:r>
+        <w:t xml:space="preserve">The Data Science Lab: </w:t>
+      </w:r>
+      <w:hyperlink r:id="rId11" w:history="1">
+        <w:r>
+          <w:rPr>
+            <w:rStyle w:val="Hyperlink"/>
+          </w:rPr>
+          <w:t>https://datasciencelab.wordpress.com/2013/12/12/clustering-with-k-means-in-python/</w:t>
+        </w:r>
+      </w:hyperlink>
+    </w:p>
+    <w:p>
+      <w:r>
         <w:t xml:space="preserve"> </w:t>
       </w:r>
-      <w:r>
-        <w:rPr>
-          <w:rFonts w:cs="Times New Roman"/>
-          <w:b/>
-          <w:sz w:val="24"/>
-          <w:szCs w:val="24"/>
-        </w:rPr>
-        <w:t>path</w:t>
-      </w:r>
-      <w:r>
-        <w:rPr>
-          <w:rFonts w:cs="Times New Roman"/>
-          <w:b/>
-          <w:sz w:val="24"/>
-          <w:szCs w:val="24"/>
-          <w:lang w:val="el-GR"/>
-        </w:rPr>
-        <w:t>_</w:t>
-      </w:r>
-      <w:r>
-        <w:rPr>
-          <w:rFonts w:cs="Times New Roman"/>
-          <w:b/>
-          <w:sz w:val="24"/>
-          <w:szCs w:val="24"/>
-        </w:rPr>
-        <w:t>to</w:t>
-      </w:r>
-      <w:r>
-        <w:rPr>
-          <w:rFonts w:cs="Times New Roman"/>
-          <w:b/>
-          <w:sz w:val="24"/>
-          <w:szCs w:val="24"/>
-          <w:lang w:val="el-GR"/>
-        </w:rPr>
-        <w:t>_</w:t>
-      </w:r>
-      <w:r>
-        <w:rPr>
-          <w:rFonts w:cs="Times New Roman"/>
-          <w:b/>
-          <w:sz w:val="24"/>
-          <w:szCs w:val="24"/>
-        </w:rPr>
-        <w:t>file</w:t>
-      </w:r>
-      <w:r>
-        <w:rPr>
-          <w:rFonts w:cs="Times New Roman"/>
-          <w:b/>
-          <w:sz w:val="24"/>
-          <w:szCs w:val="24"/>
-          <w:lang w:val="el-GR"/>
-        </w:rPr>
-        <w:t xml:space="preserve">. Ένα παράδειγμα χρήσης του είναι το ακόλουθο: </w:t>
-      </w:r>
-      <w:r>
-        <w:rPr>
-          <w:rFonts w:cs="Times New Roman"/>
-          <w:b/>
-          <w:sz w:val="24"/>
-          <w:szCs w:val="24"/>
-        </w:rPr>
-        <w:t>python</w:t>
-      </w:r>
-      <w:r>
-        <w:rPr>
-          <w:rFonts w:cs="Times New Roman"/>
-          <w:b/>
-          <w:sz w:val="24"/>
-          <w:szCs w:val="24"/>
-          <w:lang w:val="el-GR"/>
-        </w:rPr>
-        <w:t xml:space="preserve"> </w:t>
-      </w:r>
-      <w:r>
-        <w:rPr>
-          <w:rFonts w:cs="Times New Roman"/>
-          <w:b/>
-          <w:sz w:val="24"/>
-          <w:szCs w:val="24"/>
-        </w:rPr>
-        <w:t>data</w:t>
-      </w:r>
-      <w:r>
-        <w:rPr>
-          <w:rFonts w:cs="Times New Roman"/>
-          <w:b/>
-          <w:sz w:val="24"/>
-          <w:szCs w:val="24"/>
-          <w:lang w:val="el-GR"/>
-        </w:rPr>
-        <w:t>_</w:t>
-      </w:r>
       <w:proofErr w:type="spellStart"/>
       <w:r>
-        <w:rPr>
-          <w:rFonts w:cs="Times New Roman"/>
-          <w:b/>
-          <w:sz w:val="24"/>
-          <w:szCs w:val="24"/>
-        </w:rPr>
-        <w:t>wordcloud</w:t>
+        <w:t>Scikit</w:t>
       </w:r>
       <w:proofErr w:type="spellEnd"/>
       <w:r>
-        <w:rPr>
-          <w:rFonts w:cs="Times New Roman"/>
-          <w:b/>
-          <w:sz w:val="24"/>
-          <w:szCs w:val="24"/>
-          <w:lang w:val="el-GR"/>
-        </w:rPr>
-        <w:t>.</w:t>
-      </w:r>
-      <w:proofErr w:type="spellStart"/>
-      <w:r>
-        <w:rPr>
-          <w:rFonts w:cs="Times New Roman"/>
-          <w:b/>
-          <w:sz w:val="24"/>
-          <w:szCs w:val="24"/>
-        </w:rPr>
-        <w:t>py</w:t>
-      </w:r>
-      <w:proofErr w:type="spellEnd"/>
-      <w:r>
-        <w:rPr>
-          <w:rFonts w:cs="Times New Roman"/>
-          <w:b/>
-          <w:sz w:val="24"/>
-          <w:szCs w:val="24"/>
-          <w:lang w:val="el-GR"/>
-        </w:rPr>
-        <w:t xml:space="preserve"> </w:t>
-      </w:r>
-      <w:r>
-        <w:rPr>
-          <w:rFonts w:cs="Times New Roman"/>
-          <w:b/>
-          <w:sz w:val="24"/>
-          <w:szCs w:val="24"/>
-          <w:lang w:val="el-GR"/>
-        </w:rPr>
-        <w:t>./</w:t>
-      </w:r>
-      <w:proofErr w:type="gramStart"/>
-      <w:r>
-        <w:rPr>
-          <w:rFonts w:cs="Times New Roman"/>
-          <w:b/>
-          <w:sz w:val="24"/>
-          <w:szCs w:val="24"/>
-        </w:rPr>
-        <w:t>data</w:t>
-      </w:r>
-      <w:r>
-        <w:rPr>
-          <w:rFonts w:cs="Times New Roman"/>
-          <w:b/>
-          <w:sz w:val="24"/>
-          <w:szCs w:val="24"/>
-          <w:lang w:val="el-GR"/>
-        </w:rPr>
-        <w:t>/</w:t>
-      </w:r>
-      <w:r>
-        <w:rPr>
-          <w:rFonts w:cs="Times New Roman"/>
-          <w:b/>
-          <w:sz w:val="24"/>
-          <w:szCs w:val="24"/>
-        </w:rPr>
-        <w:t>train</w:t>
-      </w:r>
-      <w:r>
-        <w:rPr>
-          <w:rFonts w:cs="Times New Roman"/>
-          <w:b/>
-          <w:sz w:val="24"/>
-          <w:szCs w:val="24"/>
-          <w:lang w:val="el-GR"/>
-        </w:rPr>
-        <w:t>_</w:t>
-      </w:r>
-      <w:r>
-        <w:rPr>
-          <w:rFonts w:cs="Times New Roman"/>
-          <w:b/>
-          <w:sz w:val="24"/>
-          <w:szCs w:val="24"/>
-        </w:rPr>
-        <w:t>set</w:t>
-      </w:r>
-      <w:r>
-        <w:rPr>
-          <w:rFonts w:cs="Times New Roman"/>
-          <w:b/>
-          <w:sz w:val="24"/>
-          <w:szCs w:val="24"/>
-          <w:lang w:val="el-GR"/>
-        </w:rPr>
-        <w:t>.</w:t>
-      </w:r>
-      <w:r>
-        <w:rPr>
-          <w:rFonts w:cs="Times New Roman"/>
-          <w:b/>
-          <w:sz w:val="24"/>
-          <w:szCs w:val="24"/>
-        </w:rPr>
-        <w:t>csv</w:t>
-      </w:r>
-      <w:proofErr w:type="gramEnd"/>
-    </w:p>
-    <w:p>
-      <w:pPr>
-        <w:pStyle w:val="ListParagraph"/>
-        <w:rPr>
-          <w:rFonts w:cs="Times New Roman"/>
-          <w:b/>
-          <w:sz w:val="24"/>
-          <w:szCs w:val="24"/>
-          <w:lang w:val="el-GR"/>
-        </w:rPr>
-      </w:pPr>
-      <w:r>
-        <w:rPr>
-          <w:rFonts w:cs="Times New Roman"/>
-          <w:b/>
-          <w:sz w:val="24"/>
-          <w:szCs w:val="24"/>
-          <w:lang w:val="el-GR"/>
-        </w:rPr>
-        <w:t xml:space="preserve">Αφού εκτελεστεί το πρόγραμμα, θα παραχθούν </w:t>
-      </w:r>
-      <w:r>
-        <w:rPr>
-          <w:rFonts w:cs="Times New Roman"/>
-          <w:b/>
-          <w:sz w:val="24"/>
-          <w:szCs w:val="24"/>
-          <w:lang w:val="el-GR"/>
-        </w:rPr>
-        <w:t>πέντε</w:t>
-      </w:r>
-      <w:r>
-        <w:rPr>
-          <w:rFonts w:cs="Times New Roman"/>
-          <w:b/>
-          <w:sz w:val="24"/>
-          <w:szCs w:val="24"/>
-          <w:lang w:val="el-GR"/>
-        </w:rPr>
-        <w:t xml:space="preserve"> </w:t>
-      </w:r>
-      <w:r>
-        <w:rPr>
-          <w:rFonts w:cs="Times New Roman"/>
-          <w:b/>
-          <w:sz w:val="24"/>
-          <w:szCs w:val="24"/>
-          <w:lang w:val="el-GR"/>
-        </w:rPr>
-        <w:t>.</w:t>
-      </w:r>
-      <w:proofErr w:type="spellStart"/>
-      <w:r>
-        <w:rPr>
-          <w:rFonts w:cs="Times New Roman"/>
-          <w:b/>
-          <w:sz w:val="24"/>
-          <w:szCs w:val="24"/>
-        </w:rPr>
-        <w:t>png</w:t>
-      </w:r>
-      <w:proofErr w:type="spellEnd"/>
-      <w:r>
-        <w:rPr>
-          <w:rFonts w:cs="Times New Roman"/>
-          <w:b/>
-          <w:sz w:val="24"/>
-          <w:szCs w:val="24"/>
-          <w:lang w:val="el-GR"/>
-        </w:rPr>
-        <w:t xml:space="preserve"> </w:t>
-      </w:r>
-      <w:r>
-        <w:rPr>
-          <w:rFonts w:cs="Times New Roman"/>
-          <w:b/>
-          <w:sz w:val="24"/>
-          <w:szCs w:val="24"/>
-          <w:lang w:val="el-GR"/>
-        </w:rPr>
-        <w:t xml:space="preserve">αρχεία στο φάκελο </w:t>
-      </w:r>
-      <w:r>
-        <w:rPr>
-          <w:rFonts w:cs="Times New Roman"/>
-          <w:b/>
-          <w:sz w:val="24"/>
-          <w:szCs w:val="24"/>
-        </w:rPr>
-        <w:t>data</w:t>
-      </w:r>
-      <w:r>
-        <w:rPr>
-          <w:rFonts w:cs="Times New Roman"/>
-          <w:b/>
-          <w:sz w:val="24"/>
-          <w:szCs w:val="24"/>
-          <w:lang w:val="el-GR"/>
-        </w:rPr>
-        <w:t xml:space="preserve"> και θα εμφανιστούν στην οθόνη</w:t>
-      </w:r>
-      <w:r>
-        <w:rPr>
-          <w:rFonts w:cs="Times New Roman"/>
-          <w:b/>
-          <w:sz w:val="24"/>
-          <w:szCs w:val="24"/>
-          <w:lang w:val="el-GR"/>
-        </w:rPr>
-        <w:t xml:space="preserve">, όπου το </w:t>
-      </w:r>
-      <w:r>
-        <w:rPr>
-          <w:rFonts w:cs="Times New Roman"/>
-          <w:b/>
-          <w:sz w:val="24"/>
-          <w:szCs w:val="24"/>
-          <w:lang w:val="el-GR"/>
-        </w:rPr>
-        <w:t xml:space="preserve">καθένα περιέχει το </w:t>
-      </w:r>
-      <w:proofErr w:type="spellStart"/>
-      <w:r>
-        <w:rPr>
-          <w:rFonts w:cs="Times New Roman"/>
-          <w:b/>
-          <w:sz w:val="24"/>
-          <w:szCs w:val="24"/>
-        </w:rPr>
-        <w:t>wordcloud</w:t>
-      </w:r>
-      <w:proofErr w:type="spellEnd"/>
-      <w:r>
-        <w:rPr>
-          <w:rFonts w:cs="Times New Roman"/>
-          <w:b/>
-          <w:sz w:val="24"/>
-          <w:szCs w:val="24"/>
-          <w:lang w:val="el-GR"/>
-        </w:rPr>
-        <w:t xml:space="preserve"> </w:t>
-      </w:r>
-      <w:r>
-        <w:rPr>
-          <w:rFonts w:cs="Times New Roman"/>
-          <w:b/>
-          <w:sz w:val="24"/>
-          <w:szCs w:val="24"/>
-          <w:lang w:val="el-GR"/>
-        </w:rPr>
-        <w:t>μίας κατηγορίας.</w:t>
-      </w:r>
-      <w:bookmarkStart w:id="4" w:name="_GoBack"/>
-      <w:bookmarkEnd w:id="4"/>
-    </w:p>
-    <w:p>
-      <w:pPr>
-        <w:rPr>
-          <w:sz w:val="24"/>
-          <w:szCs w:val="24"/>
-          <w:lang w:val="el-GR"/>
-        </w:rPr>
-      </w:pPr>
-    </w:p>
+        <w:t xml:space="preserve">-learn: </w:t>
+      </w:r>
+      <w:hyperlink r:id="rId12" w:history="1">
+        <w:r>
+          <w:rPr>
+            <w:rStyle w:val="Hyperlink"/>
+          </w:rPr>
+          <w:t>http://scikit-learn.org/dev/modules/generated/sklearn.metrics.pairwise.cosine_similarity.html</w:t>
+        </w:r>
+      </w:hyperlink>
+    </w:p>
+    <w:p/>
     <w:sectPr>
-      <w:footerReference w:type="default" r:id="rId9"/>
+      <w:footerReference w:type="default" r:id="rId13"/>
       <w:pgSz w:w="11906" w:h="16838"/>
       <w:pgMar w:top="1440" w:right="1800" w:bottom="1440" w:left="1800" w:header="720" w:footer="720" w:gutter="0"/>
       <w:pgNumType w:start="1"/>
@@ -2064,7 +3926,7 @@
           <w:rPr>
             <w:noProof/>
           </w:rPr>
-          <w:t>2</w:t>
+          <w:t>1</w:t>
         </w:r>
         <w:r>
           <w:rPr>
@@ -3073,6 +4935,804 @@
       </w:tcPr>
     </w:tblStylePr>
   </w:style>
+  <w:style w:type="table" w:styleId="TableGrid">
+    <w:name w:val="Table Grid"/>
+    <w:basedOn w:val="TableNormal"/>
+    <w:uiPriority w:val="39"/>
+    <w:rsid w:val="00744E82"/>
+    <w:pPr>
+      <w:spacing w:after="0" w:line="240" w:lineRule="auto"/>
+    </w:pPr>
+    <w:tblPr>
+      <w:tblBorders>
+        <w:top w:val="single" w:sz="4" w:space="0" w:color="auto"/>
+        <w:left w:val="single" w:sz="4" w:space="0" w:color="auto"/>
+        <w:bottom w:val="single" w:sz="4" w:space="0" w:color="auto"/>
+        <w:right w:val="single" w:sz="4" w:space="0" w:color="auto"/>
+        <w:insideH w:val="single" w:sz="4" w:space="0" w:color="auto"/>
+        <w:insideV w:val="single" w:sz="4" w:space="0" w:color="auto"/>
+      </w:tblBorders>
+    </w:tblPr>
+  </w:style>
+  <w:style w:type="table" w:styleId="GridTable3-Accent5">
+    <w:name w:val="Grid Table 3 Accent 5"/>
+    <w:basedOn w:val="TableNormal"/>
+    <w:uiPriority w:val="48"/>
+    <w:rsid w:val="00744E82"/>
+    <w:pPr>
+      <w:spacing w:after="0" w:line="240" w:lineRule="auto"/>
+    </w:pPr>
+    <w:tblPr>
+      <w:tblStyleRowBandSize w:val="1"/>
+      <w:tblStyleColBandSize w:val="1"/>
+      <w:tblBorders>
+        <w:top w:val="single" w:sz="4" w:space="0" w:color="8EAADB" w:themeColor="accent5" w:themeTint="99"/>
+        <w:left w:val="single" w:sz="4" w:space="0" w:color="8EAADB" w:themeColor="accent5" w:themeTint="99"/>
+        <w:bottom w:val="single" w:sz="4" w:space="0" w:color="8EAADB" w:themeColor="accent5" w:themeTint="99"/>
+        <w:right w:val="single" w:sz="4" w:space="0" w:color="8EAADB" w:themeColor="accent5" w:themeTint="99"/>
+        <w:insideH w:val="single" w:sz="4" w:space="0" w:color="8EAADB" w:themeColor="accent5" w:themeTint="99"/>
+        <w:insideV w:val="single" w:sz="4" w:space="0" w:color="8EAADB" w:themeColor="accent5" w:themeTint="99"/>
+      </w:tblBorders>
+    </w:tblPr>
+    <w:tblStylePr w:type="firstRow">
+      <w:rPr>
+        <w:b/>
+        <w:bCs/>
+      </w:rPr>
+      <w:tblPr/>
+      <w:tcPr>
+        <w:tcBorders>
+          <w:top w:val="nil"/>
+          <w:left w:val="nil"/>
+          <w:right w:val="nil"/>
+          <w:insideH w:val="nil"/>
+          <w:insideV w:val="nil"/>
+        </w:tcBorders>
+        <w:shd w:val="clear" w:color="auto" w:fill="FFFFFF" w:themeFill="background1"/>
+      </w:tcPr>
+    </w:tblStylePr>
+    <w:tblStylePr w:type="lastRow">
+      <w:rPr>
+        <w:b/>
+        <w:bCs/>
+      </w:rPr>
+      <w:tblPr/>
+      <w:tcPr>
+        <w:tcBorders>
+          <w:left w:val="nil"/>
+          <w:bottom w:val="nil"/>
+          <w:right w:val="nil"/>
+          <w:insideH w:val="nil"/>
+          <w:insideV w:val="nil"/>
+        </w:tcBorders>
+        <w:shd w:val="clear" w:color="auto" w:fill="FFFFFF" w:themeFill="background1"/>
+      </w:tcPr>
+    </w:tblStylePr>
+    <w:tblStylePr w:type="firstCol">
+      <w:pPr>
+        <w:jc w:val="right"/>
+      </w:pPr>
+      <w:rPr>
+        <w:i/>
+        <w:iCs/>
+      </w:rPr>
+      <w:tblPr/>
+      <w:tcPr>
+        <w:tcBorders>
+          <w:top w:val="nil"/>
+          <w:left w:val="nil"/>
+          <w:bottom w:val="nil"/>
+          <w:insideH w:val="nil"/>
+          <w:insideV w:val="nil"/>
+        </w:tcBorders>
+        <w:shd w:val="clear" w:color="auto" w:fill="FFFFFF" w:themeFill="background1"/>
+      </w:tcPr>
+    </w:tblStylePr>
+    <w:tblStylePr w:type="lastCol">
+      <w:rPr>
+        <w:i/>
+        <w:iCs/>
+      </w:rPr>
+      <w:tblPr/>
+      <w:tcPr>
+        <w:tcBorders>
+          <w:top w:val="nil"/>
+          <w:bottom w:val="nil"/>
+          <w:right w:val="nil"/>
+          <w:insideH w:val="nil"/>
+          <w:insideV w:val="nil"/>
+        </w:tcBorders>
+        <w:shd w:val="clear" w:color="auto" w:fill="FFFFFF" w:themeFill="background1"/>
+      </w:tcPr>
+    </w:tblStylePr>
+    <w:tblStylePr w:type="band1Vert">
+      <w:tblPr/>
+      <w:tcPr>
+        <w:shd w:val="clear" w:color="auto" w:fill="D9E2F3" w:themeFill="accent5" w:themeFillTint="33"/>
+      </w:tcPr>
+    </w:tblStylePr>
+    <w:tblStylePr w:type="band1Horz">
+      <w:tblPr/>
+      <w:tcPr>
+        <w:shd w:val="clear" w:color="auto" w:fill="D9E2F3" w:themeFill="accent5" w:themeFillTint="33"/>
+      </w:tcPr>
+    </w:tblStylePr>
+    <w:tblStylePr w:type="neCell">
+      <w:tblPr/>
+      <w:tcPr>
+        <w:tcBorders>
+          <w:bottom w:val="single" w:sz="4" w:space="0" w:color="8EAADB" w:themeColor="accent5" w:themeTint="99"/>
+        </w:tcBorders>
+      </w:tcPr>
+    </w:tblStylePr>
+    <w:tblStylePr w:type="nwCell">
+      <w:tblPr/>
+      <w:tcPr>
+        <w:tcBorders>
+          <w:bottom w:val="single" w:sz="4" w:space="0" w:color="8EAADB" w:themeColor="accent5" w:themeTint="99"/>
+        </w:tcBorders>
+      </w:tcPr>
+    </w:tblStylePr>
+    <w:tblStylePr w:type="seCell">
+      <w:tblPr/>
+      <w:tcPr>
+        <w:tcBorders>
+          <w:top w:val="single" w:sz="4" w:space="0" w:color="8EAADB" w:themeColor="accent5" w:themeTint="99"/>
+        </w:tcBorders>
+      </w:tcPr>
+    </w:tblStylePr>
+    <w:tblStylePr w:type="swCell">
+      <w:tblPr/>
+      <w:tcPr>
+        <w:tcBorders>
+          <w:top w:val="single" w:sz="4" w:space="0" w:color="8EAADB" w:themeColor="accent5" w:themeTint="99"/>
+        </w:tcBorders>
+      </w:tcPr>
+    </w:tblStylePr>
+  </w:style>
+  <w:style w:type="table" w:styleId="GridTable5Dark-Accent5">
+    <w:name w:val="Grid Table 5 Dark Accent 5"/>
+    <w:basedOn w:val="TableNormal"/>
+    <w:uiPriority w:val="50"/>
+    <w:rsid w:val="00744E82"/>
+    <w:pPr>
+      <w:spacing w:after="0" w:line="240" w:lineRule="auto"/>
+    </w:pPr>
+    <w:tblPr>
+      <w:tblStyleRowBandSize w:val="1"/>
+      <w:tblStyleColBandSize w:val="1"/>
+      <w:tblBorders>
+        <w:top w:val="single" w:sz="4" w:space="0" w:color="FFFFFF" w:themeColor="background1"/>
+        <w:left w:val="single" w:sz="4" w:space="0" w:color="FFFFFF" w:themeColor="background1"/>
+        <w:bottom w:val="single" w:sz="4" w:space="0" w:color="FFFFFF" w:themeColor="background1"/>
+        <w:right w:val="single" w:sz="4" w:space="0" w:color="FFFFFF" w:themeColor="background1"/>
+        <w:insideH w:val="single" w:sz="4" w:space="0" w:color="FFFFFF" w:themeColor="background1"/>
+        <w:insideV w:val="single" w:sz="4" w:space="0" w:color="FFFFFF" w:themeColor="background1"/>
+      </w:tblBorders>
+    </w:tblPr>
+    <w:tcPr>
+      <w:shd w:val="clear" w:color="auto" w:fill="D9E2F3" w:themeFill="accent5" w:themeFillTint="33"/>
+    </w:tcPr>
+    <w:tblStylePr w:type="firstRow">
+      <w:rPr>
+        <w:b/>
+        <w:bCs/>
+        <w:color w:val="FFFFFF" w:themeColor="background1"/>
+      </w:rPr>
+      <w:tblPr/>
+      <w:tcPr>
+        <w:tcBorders>
+          <w:top w:val="single" w:sz="4" w:space="0" w:color="FFFFFF" w:themeColor="background1"/>
+          <w:left w:val="single" w:sz="4" w:space="0" w:color="FFFFFF" w:themeColor="background1"/>
+          <w:right w:val="single" w:sz="4" w:space="0" w:color="FFFFFF" w:themeColor="background1"/>
+          <w:insideH w:val="nil"/>
+          <w:insideV w:val="nil"/>
+        </w:tcBorders>
+        <w:shd w:val="clear" w:color="auto" w:fill="4472C4" w:themeFill="accent5"/>
+      </w:tcPr>
+    </w:tblStylePr>
+    <w:tblStylePr w:type="lastRow">
+      <w:rPr>
+        <w:b/>
+        <w:bCs/>
+        <w:color w:val="FFFFFF" w:themeColor="background1"/>
+      </w:rPr>
+      <w:tblPr/>
+      <w:tcPr>
+        <w:tcBorders>
+          <w:left w:val="single" w:sz="4" w:space="0" w:color="FFFFFF" w:themeColor="background1"/>
+          <w:bottom w:val="single" w:sz="4" w:space="0" w:color="FFFFFF" w:themeColor="background1"/>
+          <w:right w:val="single" w:sz="4" w:space="0" w:color="FFFFFF" w:themeColor="background1"/>
+          <w:insideH w:val="nil"/>
+          <w:insideV w:val="nil"/>
+        </w:tcBorders>
+        <w:shd w:val="clear" w:color="auto" w:fill="4472C4" w:themeFill="accent5"/>
+      </w:tcPr>
+    </w:tblStylePr>
+    <w:tblStylePr w:type="firstCol">
+      <w:rPr>
+        <w:b/>
+        <w:bCs/>
+        <w:color w:val="FFFFFF" w:themeColor="background1"/>
+      </w:rPr>
+      <w:tblPr/>
+      <w:tcPr>
+        <w:tcBorders>
+          <w:top w:val="single" w:sz="4" w:space="0" w:color="FFFFFF" w:themeColor="background1"/>
+          <w:left w:val="single" w:sz="4" w:space="0" w:color="FFFFFF" w:themeColor="background1"/>
+          <w:bottom w:val="single" w:sz="4" w:space="0" w:color="FFFFFF" w:themeColor="background1"/>
+          <w:insideV w:val="nil"/>
+        </w:tcBorders>
+        <w:shd w:val="clear" w:color="auto" w:fill="4472C4" w:themeFill="accent5"/>
+      </w:tcPr>
+    </w:tblStylePr>
+    <w:tblStylePr w:type="lastCol">
+      <w:rPr>
+        <w:b/>
+        <w:bCs/>
+        <w:color w:val="FFFFFF" w:themeColor="background1"/>
+      </w:rPr>
+      <w:tblPr/>
+      <w:tcPr>
+        <w:tcBorders>
+          <w:top w:val="single" w:sz="4" w:space="0" w:color="FFFFFF" w:themeColor="background1"/>
+          <w:bottom w:val="single" w:sz="4" w:space="0" w:color="FFFFFF" w:themeColor="background1"/>
+          <w:right w:val="single" w:sz="4" w:space="0" w:color="FFFFFF" w:themeColor="background1"/>
+          <w:insideV w:val="nil"/>
+        </w:tcBorders>
+        <w:shd w:val="clear" w:color="auto" w:fill="4472C4" w:themeFill="accent5"/>
+      </w:tcPr>
+    </w:tblStylePr>
+    <w:tblStylePr w:type="band1Vert">
+      <w:tblPr/>
+      <w:tcPr>
+        <w:shd w:val="clear" w:color="auto" w:fill="B4C6E7" w:themeFill="accent5" w:themeFillTint="66"/>
+      </w:tcPr>
+    </w:tblStylePr>
+    <w:tblStylePr w:type="band1Horz">
+      <w:tblPr/>
+      <w:tcPr>
+        <w:shd w:val="clear" w:color="auto" w:fill="B4C6E7" w:themeFill="accent5" w:themeFillTint="66"/>
+      </w:tcPr>
+    </w:tblStylePr>
+  </w:style>
+  <w:style w:type="table" w:styleId="GridTable1Light-Accent5">
+    <w:name w:val="Grid Table 1 Light Accent 5"/>
+    <w:basedOn w:val="TableNormal"/>
+    <w:uiPriority w:val="46"/>
+    <w:rsid w:val="00744E82"/>
+    <w:pPr>
+      <w:spacing w:after="0" w:line="240" w:lineRule="auto"/>
+    </w:pPr>
+    <w:tblPr>
+      <w:tblStyleRowBandSize w:val="1"/>
+      <w:tblStyleColBandSize w:val="1"/>
+      <w:tblBorders>
+        <w:top w:val="single" w:sz="4" w:space="0" w:color="B4C6E7" w:themeColor="accent5" w:themeTint="66"/>
+        <w:left w:val="single" w:sz="4" w:space="0" w:color="B4C6E7" w:themeColor="accent5" w:themeTint="66"/>
+        <w:bottom w:val="single" w:sz="4" w:space="0" w:color="B4C6E7" w:themeColor="accent5" w:themeTint="66"/>
+        <w:right w:val="single" w:sz="4" w:space="0" w:color="B4C6E7" w:themeColor="accent5" w:themeTint="66"/>
+        <w:insideH w:val="single" w:sz="4" w:space="0" w:color="B4C6E7" w:themeColor="accent5" w:themeTint="66"/>
+        <w:insideV w:val="single" w:sz="4" w:space="0" w:color="B4C6E7" w:themeColor="accent5" w:themeTint="66"/>
+      </w:tblBorders>
+    </w:tblPr>
+    <w:tblStylePr w:type="firstRow">
+      <w:rPr>
+        <w:b/>
+        <w:bCs/>
+      </w:rPr>
+      <w:tblPr/>
+      <w:tcPr>
+        <w:tcBorders>
+          <w:bottom w:val="single" w:sz="12" w:space="0" w:color="8EAADB" w:themeColor="accent5" w:themeTint="99"/>
+        </w:tcBorders>
+      </w:tcPr>
+    </w:tblStylePr>
+    <w:tblStylePr w:type="lastRow">
+      <w:rPr>
+        <w:b/>
+        <w:bCs/>
+      </w:rPr>
+      <w:tblPr/>
+      <w:tcPr>
+        <w:tcBorders>
+          <w:top w:val="double" w:sz="2" w:space="0" w:color="8EAADB" w:themeColor="accent5" w:themeTint="99"/>
+        </w:tcBorders>
+      </w:tcPr>
+    </w:tblStylePr>
+    <w:tblStylePr w:type="firstCol">
+      <w:rPr>
+        <w:b/>
+        <w:bCs/>
+      </w:rPr>
+    </w:tblStylePr>
+    <w:tblStylePr w:type="lastCol">
+      <w:rPr>
+        <w:b/>
+        <w:bCs/>
+      </w:rPr>
+    </w:tblStylePr>
+  </w:style>
+  <w:style w:type="table" w:styleId="GridTable1Light">
+    <w:name w:val="Grid Table 1 Light"/>
+    <w:basedOn w:val="TableNormal"/>
+    <w:uiPriority w:val="46"/>
+    <w:rsid w:val="00744E82"/>
+    <w:pPr>
+      <w:spacing w:after="0" w:line="240" w:lineRule="auto"/>
+    </w:pPr>
+    <w:tblPr>
+      <w:tblStyleRowBandSize w:val="1"/>
+      <w:tblStyleColBandSize w:val="1"/>
+      <w:tblBorders>
+        <w:top w:val="single" w:sz="4" w:space="0" w:color="999999" w:themeColor="text1" w:themeTint="66"/>
+        <w:left w:val="single" w:sz="4" w:space="0" w:color="999999" w:themeColor="text1" w:themeTint="66"/>
+        <w:bottom w:val="single" w:sz="4" w:space="0" w:color="999999" w:themeColor="text1" w:themeTint="66"/>
+        <w:right w:val="single" w:sz="4" w:space="0" w:color="999999" w:themeColor="text1" w:themeTint="66"/>
+        <w:insideH w:val="single" w:sz="4" w:space="0" w:color="999999" w:themeColor="text1" w:themeTint="66"/>
+        <w:insideV w:val="single" w:sz="4" w:space="0" w:color="999999" w:themeColor="text1" w:themeTint="66"/>
+      </w:tblBorders>
+    </w:tblPr>
+    <w:tblStylePr w:type="firstRow">
+      <w:rPr>
+        <w:b/>
+        <w:bCs/>
+      </w:rPr>
+      <w:tblPr/>
+      <w:tcPr>
+        <w:tcBorders>
+          <w:bottom w:val="single" w:sz="12" w:space="0" w:color="666666" w:themeColor="text1" w:themeTint="99"/>
+        </w:tcBorders>
+      </w:tcPr>
+    </w:tblStylePr>
+    <w:tblStylePr w:type="lastRow">
+      <w:rPr>
+        <w:b/>
+        <w:bCs/>
+      </w:rPr>
+      <w:tblPr/>
+      <w:tcPr>
+        <w:tcBorders>
+          <w:top w:val="double" w:sz="2" w:space="0" w:color="666666" w:themeColor="text1" w:themeTint="99"/>
+        </w:tcBorders>
+      </w:tcPr>
+    </w:tblStylePr>
+    <w:tblStylePr w:type="firstCol">
+      <w:rPr>
+        <w:b/>
+        <w:bCs/>
+      </w:rPr>
+    </w:tblStylePr>
+    <w:tblStylePr w:type="lastCol">
+      <w:rPr>
+        <w:b/>
+        <w:bCs/>
+      </w:rPr>
+    </w:tblStylePr>
+  </w:style>
+  <w:style w:type="table" w:styleId="GridTable5Dark">
+    <w:name w:val="Grid Table 5 Dark"/>
+    <w:basedOn w:val="TableNormal"/>
+    <w:uiPriority w:val="50"/>
+    <w:rsid w:val="0070486C"/>
+    <w:pPr>
+      <w:spacing w:after="0" w:line="240" w:lineRule="auto"/>
+    </w:pPr>
+    <w:tblPr>
+      <w:tblStyleRowBandSize w:val="1"/>
+      <w:tblStyleColBandSize w:val="1"/>
+      <w:tblBorders>
+        <w:top w:val="single" w:sz="4" w:space="0" w:color="FFFFFF" w:themeColor="background1"/>
+        <w:left w:val="single" w:sz="4" w:space="0" w:color="FFFFFF" w:themeColor="background1"/>
+        <w:bottom w:val="single" w:sz="4" w:space="0" w:color="FFFFFF" w:themeColor="background1"/>
+        <w:right w:val="single" w:sz="4" w:space="0" w:color="FFFFFF" w:themeColor="background1"/>
+        <w:insideH w:val="single" w:sz="4" w:space="0" w:color="FFFFFF" w:themeColor="background1"/>
+        <w:insideV w:val="single" w:sz="4" w:space="0" w:color="FFFFFF" w:themeColor="background1"/>
+      </w:tblBorders>
+    </w:tblPr>
+    <w:tcPr>
+      <w:shd w:val="clear" w:color="auto" w:fill="CCCCCC" w:themeFill="text1" w:themeFillTint="33"/>
+    </w:tcPr>
+    <w:tblStylePr w:type="firstRow">
+      <w:rPr>
+        <w:b/>
+        <w:bCs/>
+        <w:color w:val="FFFFFF" w:themeColor="background1"/>
+      </w:rPr>
+      <w:tblPr/>
+      <w:tcPr>
+        <w:tcBorders>
+          <w:top w:val="single" w:sz="4" w:space="0" w:color="FFFFFF" w:themeColor="background1"/>
+          <w:left w:val="single" w:sz="4" w:space="0" w:color="FFFFFF" w:themeColor="background1"/>
+          <w:right w:val="single" w:sz="4" w:space="0" w:color="FFFFFF" w:themeColor="background1"/>
+          <w:insideH w:val="nil"/>
+          <w:insideV w:val="nil"/>
+        </w:tcBorders>
+        <w:shd w:val="clear" w:color="auto" w:fill="000000" w:themeFill="text1"/>
+      </w:tcPr>
+    </w:tblStylePr>
+    <w:tblStylePr w:type="lastRow">
+      <w:rPr>
+        <w:b/>
+        <w:bCs/>
+        <w:color w:val="FFFFFF" w:themeColor="background1"/>
+      </w:rPr>
+      <w:tblPr/>
+      <w:tcPr>
+        <w:tcBorders>
+          <w:left w:val="single" w:sz="4" w:space="0" w:color="FFFFFF" w:themeColor="background1"/>
+          <w:bottom w:val="single" w:sz="4" w:space="0" w:color="FFFFFF" w:themeColor="background1"/>
+          <w:right w:val="single" w:sz="4" w:space="0" w:color="FFFFFF" w:themeColor="background1"/>
+          <w:insideH w:val="nil"/>
+          <w:insideV w:val="nil"/>
+        </w:tcBorders>
+        <w:shd w:val="clear" w:color="auto" w:fill="000000" w:themeFill="text1"/>
+      </w:tcPr>
+    </w:tblStylePr>
+    <w:tblStylePr w:type="firstCol">
+      <w:rPr>
+        <w:b/>
+        <w:bCs/>
+        <w:color w:val="FFFFFF" w:themeColor="background1"/>
+      </w:rPr>
+      <w:tblPr/>
+      <w:tcPr>
+        <w:tcBorders>
+          <w:top w:val="single" w:sz="4" w:space="0" w:color="FFFFFF" w:themeColor="background1"/>
+          <w:left w:val="single" w:sz="4" w:space="0" w:color="FFFFFF" w:themeColor="background1"/>
+          <w:bottom w:val="single" w:sz="4" w:space="0" w:color="FFFFFF" w:themeColor="background1"/>
+          <w:insideV w:val="nil"/>
+        </w:tcBorders>
+        <w:shd w:val="clear" w:color="auto" w:fill="000000" w:themeFill="text1"/>
+      </w:tcPr>
+    </w:tblStylePr>
+    <w:tblStylePr w:type="lastCol">
+      <w:rPr>
+        <w:b/>
+        <w:bCs/>
+        <w:color w:val="FFFFFF" w:themeColor="background1"/>
+      </w:rPr>
+      <w:tblPr/>
+      <w:tcPr>
+        <w:tcBorders>
+          <w:top w:val="single" w:sz="4" w:space="0" w:color="FFFFFF" w:themeColor="background1"/>
+          <w:bottom w:val="single" w:sz="4" w:space="0" w:color="FFFFFF" w:themeColor="background1"/>
+          <w:right w:val="single" w:sz="4" w:space="0" w:color="FFFFFF" w:themeColor="background1"/>
+          <w:insideV w:val="nil"/>
+        </w:tcBorders>
+        <w:shd w:val="clear" w:color="auto" w:fill="000000" w:themeFill="text1"/>
+      </w:tcPr>
+    </w:tblStylePr>
+    <w:tblStylePr w:type="band1Vert">
+      <w:tblPr/>
+      <w:tcPr>
+        <w:shd w:val="clear" w:color="auto" w:fill="999999" w:themeFill="text1" w:themeFillTint="66"/>
+      </w:tcPr>
+    </w:tblStylePr>
+    <w:tblStylePr w:type="band1Horz">
+      <w:tblPr/>
+      <w:tcPr>
+        <w:shd w:val="clear" w:color="auto" w:fill="999999" w:themeFill="text1" w:themeFillTint="66"/>
+      </w:tcPr>
+    </w:tblStylePr>
+  </w:style>
+  <w:style w:type="table" w:styleId="GridTable5Dark-Accent1">
+    <w:name w:val="Grid Table 5 Dark Accent 1"/>
+    <w:basedOn w:val="TableNormal"/>
+    <w:uiPriority w:val="50"/>
+    <w:rsid w:val="0070486C"/>
+    <w:pPr>
+      <w:spacing w:after="0" w:line="240" w:lineRule="auto"/>
+    </w:pPr>
+    <w:tblPr>
+      <w:tblStyleRowBandSize w:val="1"/>
+      <w:tblStyleColBandSize w:val="1"/>
+      <w:tblBorders>
+        <w:top w:val="single" w:sz="4" w:space="0" w:color="FFFFFF" w:themeColor="background1"/>
+        <w:left w:val="single" w:sz="4" w:space="0" w:color="FFFFFF" w:themeColor="background1"/>
+        <w:bottom w:val="single" w:sz="4" w:space="0" w:color="FFFFFF" w:themeColor="background1"/>
+        <w:right w:val="single" w:sz="4" w:space="0" w:color="FFFFFF" w:themeColor="background1"/>
+        <w:insideH w:val="single" w:sz="4" w:space="0" w:color="FFFFFF" w:themeColor="background1"/>
+        <w:insideV w:val="single" w:sz="4" w:space="0" w:color="FFFFFF" w:themeColor="background1"/>
+      </w:tblBorders>
+    </w:tblPr>
+    <w:tcPr>
+      <w:shd w:val="clear" w:color="auto" w:fill="DEEAF6" w:themeFill="accent1" w:themeFillTint="33"/>
+    </w:tcPr>
+    <w:tblStylePr w:type="firstRow">
+      <w:rPr>
+        <w:b/>
+        <w:bCs/>
+        <w:color w:val="FFFFFF" w:themeColor="background1"/>
+      </w:rPr>
+      <w:tblPr/>
+      <w:tcPr>
+        <w:tcBorders>
+          <w:top w:val="single" w:sz="4" w:space="0" w:color="FFFFFF" w:themeColor="background1"/>
+          <w:left w:val="single" w:sz="4" w:space="0" w:color="FFFFFF" w:themeColor="background1"/>
+          <w:right w:val="single" w:sz="4" w:space="0" w:color="FFFFFF" w:themeColor="background1"/>
+          <w:insideH w:val="nil"/>
+          <w:insideV w:val="nil"/>
+        </w:tcBorders>
+        <w:shd w:val="clear" w:color="auto" w:fill="5B9BD5" w:themeFill="accent1"/>
+      </w:tcPr>
+    </w:tblStylePr>
+    <w:tblStylePr w:type="lastRow">
+      <w:rPr>
+        <w:b/>
+        <w:bCs/>
+        <w:color w:val="FFFFFF" w:themeColor="background1"/>
+      </w:rPr>
+      <w:tblPr/>
+      <w:tcPr>
+        <w:tcBorders>
+          <w:left w:val="single" w:sz="4" w:space="0" w:color="FFFFFF" w:themeColor="background1"/>
+          <w:bottom w:val="single" w:sz="4" w:space="0" w:color="FFFFFF" w:themeColor="background1"/>
+          <w:right w:val="single" w:sz="4" w:space="0" w:color="FFFFFF" w:themeColor="background1"/>
+          <w:insideH w:val="nil"/>
+          <w:insideV w:val="nil"/>
+        </w:tcBorders>
+        <w:shd w:val="clear" w:color="auto" w:fill="5B9BD5" w:themeFill="accent1"/>
+      </w:tcPr>
+    </w:tblStylePr>
+    <w:tblStylePr w:type="firstCol">
+      <w:rPr>
+        <w:b/>
+        <w:bCs/>
+        <w:color w:val="FFFFFF" w:themeColor="background1"/>
+      </w:rPr>
+      <w:tblPr/>
+      <w:tcPr>
+        <w:tcBorders>
+          <w:top w:val="single" w:sz="4" w:space="0" w:color="FFFFFF" w:themeColor="background1"/>
+          <w:left w:val="single" w:sz="4" w:space="0" w:color="FFFFFF" w:themeColor="background1"/>
+          <w:bottom w:val="single" w:sz="4" w:space="0" w:color="FFFFFF" w:themeColor="background1"/>
+          <w:insideV w:val="nil"/>
+        </w:tcBorders>
+        <w:shd w:val="clear" w:color="auto" w:fill="5B9BD5" w:themeFill="accent1"/>
+      </w:tcPr>
+    </w:tblStylePr>
+    <w:tblStylePr w:type="lastCol">
+      <w:rPr>
+        <w:b/>
+        <w:bCs/>
+        <w:color w:val="FFFFFF" w:themeColor="background1"/>
+      </w:rPr>
+      <w:tblPr/>
+      <w:tcPr>
+        <w:tcBorders>
+          <w:top w:val="single" w:sz="4" w:space="0" w:color="FFFFFF" w:themeColor="background1"/>
+          <w:bottom w:val="single" w:sz="4" w:space="0" w:color="FFFFFF" w:themeColor="background1"/>
+          <w:right w:val="single" w:sz="4" w:space="0" w:color="FFFFFF" w:themeColor="background1"/>
+          <w:insideV w:val="nil"/>
+        </w:tcBorders>
+        <w:shd w:val="clear" w:color="auto" w:fill="5B9BD5" w:themeFill="accent1"/>
+      </w:tcPr>
+    </w:tblStylePr>
+    <w:tblStylePr w:type="band1Vert">
+      <w:tblPr/>
+      <w:tcPr>
+        <w:shd w:val="clear" w:color="auto" w:fill="BDD6EE" w:themeFill="accent1" w:themeFillTint="66"/>
+      </w:tcPr>
+    </w:tblStylePr>
+    <w:tblStylePr w:type="band1Horz">
+      <w:tblPr/>
+      <w:tcPr>
+        <w:shd w:val="clear" w:color="auto" w:fill="BDD6EE" w:themeFill="accent1" w:themeFillTint="66"/>
+      </w:tcPr>
+    </w:tblStylePr>
+  </w:style>
+  <w:style w:type="table" w:styleId="GridTable7Colorful-Accent5">
+    <w:name w:val="Grid Table 7 Colorful Accent 5"/>
+    <w:basedOn w:val="TableNormal"/>
+    <w:uiPriority w:val="52"/>
+    <w:rsid w:val="0070486C"/>
+    <w:pPr>
+      <w:spacing w:after="0" w:line="240" w:lineRule="auto"/>
+    </w:pPr>
+    <w:rPr>
+      <w:color w:val="2F5496" w:themeColor="accent5" w:themeShade="BF"/>
+    </w:rPr>
+    <w:tblPr>
+      <w:tblStyleRowBandSize w:val="1"/>
+      <w:tblStyleColBandSize w:val="1"/>
+      <w:tblBorders>
+        <w:top w:val="single" w:sz="4" w:space="0" w:color="8EAADB" w:themeColor="accent5" w:themeTint="99"/>
+        <w:left w:val="single" w:sz="4" w:space="0" w:color="8EAADB" w:themeColor="accent5" w:themeTint="99"/>
+        <w:bottom w:val="single" w:sz="4" w:space="0" w:color="8EAADB" w:themeColor="accent5" w:themeTint="99"/>
+        <w:right w:val="single" w:sz="4" w:space="0" w:color="8EAADB" w:themeColor="accent5" w:themeTint="99"/>
+        <w:insideH w:val="single" w:sz="4" w:space="0" w:color="8EAADB" w:themeColor="accent5" w:themeTint="99"/>
+        <w:insideV w:val="single" w:sz="4" w:space="0" w:color="8EAADB" w:themeColor="accent5" w:themeTint="99"/>
+      </w:tblBorders>
+    </w:tblPr>
+    <w:tblStylePr w:type="firstRow">
+      <w:rPr>
+        <w:b/>
+        <w:bCs/>
+      </w:rPr>
+      <w:tblPr/>
+      <w:tcPr>
+        <w:tcBorders>
+          <w:top w:val="nil"/>
+          <w:left w:val="nil"/>
+          <w:right w:val="nil"/>
+          <w:insideH w:val="nil"/>
+          <w:insideV w:val="nil"/>
+        </w:tcBorders>
+        <w:shd w:val="clear" w:color="auto" w:fill="FFFFFF" w:themeFill="background1"/>
+      </w:tcPr>
+    </w:tblStylePr>
+    <w:tblStylePr w:type="lastRow">
+      <w:rPr>
+        <w:b/>
+        <w:bCs/>
+      </w:rPr>
+      <w:tblPr/>
+      <w:tcPr>
+        <w:tcBorders>
+          <w:left w:val="nil"/>
+          <w:bottom w:val="nil"/>
+          <w:right w:val="nil"/>
+          <w:insideH w:val="nil"/>
+          <w:insideV w:val="nil"/>
+        </w:tcBorders>
+        <w:shd w:val="clear" w:color="auto" w:fill="FFFFFF" w:themeFill="background1"/>
+      </w:tcPr>
+    </w:tblStylePr>
+    <w:tblStylePr w:type="firstCol">
+      <w:pPr>
+        <w:jc w:val="right"/>
+      </w:pPr>
+      <w:rPr>
+        <w:i/>
+        <w:iCs/>
+      </w:rPr>
+      <w:tblPr/>
+      <w:tcPr>
+        <w:tcBorders>
+          <w:top w:val="nil"/>
+          <w:left w:val="nil"/>
+          <w:bottom w:val="nil"/>
+          <w:insideH w:val="nil"/>
+          <w:insideV w:val="nil"/>
+        </w:tcBorders>
+        <w:shd w:val="clear" w:color="auto" w:fill="FFFFFF" w:themeFill="background1"/>
+      </w:tcPr>
+    </w:tblStylePr>
+    <w:tblStylePr w:type="lastCol">
+      <w:rPr>
+        <w:i/>
+        <w:iCs/>
+      </w:rPr>
+      <w:tblPr/>
+      <w:tcPr>
+        <w:tcBorders>
+          <w:top w:val="nil"/>
+          <w:bottom w:val="nil"/>
+          <w:right w:val="nil"/>
+          <w:insideH w:val="nil"/>
+          <w:insideV w:val="nil"/>
+        </w:tcBorders>
+        <w:shd w:val="clear" w:color="auto" w:fill="FFFFFF" w:themeFill="background1"/>
+      </w:tcPr>
+    </w:tblStylePr>
+    <w:tblStylePr w:type="band1Vert">
+      <w:tblPr/>
+      <w:tcPr>
+        <w:shd w:val="clear" w:color="auto" w:fill="D9E2F3" w:themeFill="accent5" w:themeFillTint="33"/>
+      </w:tcPr>
+    </w:tblStylePr>
+    <w:tblStylePr w:type="band1Horz">
+      <w:tblPr/>
+      <w:tcPr>
+        <w:shd w:val="clear" w:color="auto" w:fill="D9E2F3" w:themeFill="accent5" w:themeFillTint="33"/>
+      </w:tcPr>
+    </w:tblStylePr>
+    <w:tblStylePr w:type="neCell">
+      <w:tblPr/>
+      <w:tcPr>
+        <w:tcBorders>
+          <w:bottom w:val="single" w:sz="4" w:space="0" w:color="8EAADB" w:themeColor="accent5" w:themeTint="99"/>
+        </w:tcBorders>
+      </w:tcPr>
+    </w:tblStylePr>
+    <w:tblStylePr w:type="nwCell">
+      <w:tblPr/>
+      <w:tcPr>
+        <w:tcBorders>
+          <w:bottom w:val="single" w:sz="4" w:space="0" w:color="8EAADB" w:themeColor="accent5" w:themeTint="99"/>
+        </w:tcBorders>
+      </w:tcPr>
+    </w:tblStylePr>
+    <w:tblStylePr w:type="seCell">
+      <w:tblPr/>
+      <w:tcPr>
+        <w:tcBorders>
+          <w:top w:val="single" w:sz="4" w:space="0" w:color="8EAADB" w:themeColor="accent5" w:themeTint="99"/>
+        </w:tcBorders>
+      </w:tcPr>
+    </w:tblStylePr>
+    <w:tblStylePr w:type="swCell">
+      <w:tblPr/>
+      <w:tcPr>
+        <w:tcBorders>
+          <w:top w:val="single" w:sz="4" w:space="0" w:color="8EAADB" w:themeColor="accent5" w:themeTint="99"/>
+        </w:tcBorders>
+      </w:tcPr>
+    </w:tblStylePr>
+  </w:style>
+  <w:style w:type="table" w:styleId="GridTable6Colorful">
+    <w:name w:val="Grid Table 6 Colorful"/>
+    <w:basedOn w:val="TableNormal"/>
+    <w:uiPriority w:val="51"/>
+    <w:rsid w:val="0070486C"/>
+    <w:pPr>
+      <w:spacing w:after="0" w:line="240" w:lineRule="auto"/>
+    </w:pPr>
+    <w:rPr>
+      <w:color w:val="000000" w:themeColor="text1"/>
+    </w:rPr>
+    <w:tblPr>
+      <w:tblStyleRowBandSize w:val="1"/>
+      <w:tblStyleColBandSize w:val="1"/>
+      <w:tblBorders>
+        <w:top w:val="single" w:sz="4" w:space="0" w:color="666666" w:themeColor="text1" w:themeTint="99"/>
+        <w:left w:val="single" w:sz="4" w:space="0" w:color="666666" w:themeColor="text1" w:themeTint="99"/>
+        <w:bottom w:val="single" w:sz="4" w:space="0" w:color="666666" w:themeColor="text1" w:themeTint="99"/>
+        <w:right w:val="single" w:sz="4" w:space="0" w:color="666666" w:themeColor="text1" w:themeTint="99"/>
+        <w:insideH w:val="single" w:sz="4" w:space="0" w:color="666666" w:themeColor="text1" w:themeTint="99"/>
+        <w:insideV w:val="single" w:sz="4" w:space="0" w:color="666666" w:themeColor="text1" w:themeTint="99"/>
+      </w:tblBorders>
+    </w:tblPr>
+    <w:tblStylePr w:type="firstRow">
+      <w:rPr>
+        <w:b/>
+        <w:bCs/>
+      </w:rPr>
+      <w:tblPr/>
+      <w:tcPr>
+        <w:tcBorders>
+          <w:bottom w:val="single" w:sz="12" w:space="0" w:color="666666" w:themeColor="text1" w:themeTint="99"/>
+        </w:tcBorders>
+      </w:tcPr>
+    </w:tblStylePr>
+    <w:tblStylePr w:type="lastRow">
+      <w:rPr>
+        <w:b/>
+        <w:bCs/>
+      </w:rPr>
+      <w:tblPr/>
+      <w:tcPr>
+        <w:tcBorders>
+          <w:top w:val="double" w:sz="4" w:space="0" w:color="666666" w:themeColor="text1" w:themeTint="99"/>
+        </w:tcBorders>
+      </w:tcPr>
+    </w:tblStylePr>
+    <w:tblStylePr w:type="firstCol">
+      <w:rPr>
+        <w:b/>
+        <w:bCs/>
+      </w:rPr>
+    </w:tblStylePr>
+    <w:tblStylePr w:type="lastCol">
+      <w:rPr>
+        <w:b/>
+        <w:bCs/>
+      </w:rPr>
+    </w:tblStylePr>
+    <w:tblStylePr w:type="band1Vert">
+      <w:tblPr/>
+      <w:tcPr>
+        <w:shd w:val="clear" w:color="auto" w:fill="CCCCCC" w:themeFill="text1" w:themeFillTint="33"/>
+      </w:tcPr>
+    </w:tblStylePr>
+    <w:tblStylePr w:type="band1Horz">
+      <w:tblPr/>
+      <w:tcPr>
+        <w:shd w:val="clear" w:color="auto" w:fill="CCCCCC" w:themeFill="text1" w:themeFillTint="33"/>
+      </w:tcPr>
+    </w:tblStylePr>
+  </w:style>
 </w:styles>
 </file>
 
@@ -3342,7 +6002,7 @@
 </file>
 
 <file path=customXml/itemProps1.xml><?xml version="1.0" encoding="utf-8"?>
-<ds:datastoreItem xmlns:ds="http://schemas.openxmlformats.org/officeDocument/2006/customXml" ds:itemID="{65027155-89A1-4052-97EC-A9891A1C4C77}">
+<ds:datastoreItem xmlns:ds="http://schemas.openxmlformats.org/officeDocument/2006/customXml" ds:itemID="{3D32C6D5-E796-488E-B53A-495D55A187C8}">
   <ds:schemaRefs>
     <ds:schemaRef ds:uri="http://schemas.openxmlformats.org/officeDocument/2006/bibliography"/>
   </ds:schemaRefs>

</xml_diff>